<commit_message>
[ADD]: Impresion de recibo
</commit_message>
<xml_diff>
--- a/Documentación/Documentación externa.docx
+++ b/Documentación/Documentación externa.docx
@@ -19,16 +19,7 @@
           <w:sz w:val="40"/>
           <w:szCs w:val="40"/>
         </w:rPr>
-        <w:t>Instituto Tecnológi</w:t>
-      </w:r>
-      <w:r>
-        <w:rPr>
-          <w:rFonts w:ascii="Times New Roman" w:eastAsia="Times New Roman" w:hAnsi="Times New Roman" w:cs="Times New Roman"/>
-          <w:b/>
-          <w:sz w:val="40"/>
-          <w:szCs w:val="40"/>
-        </w:rPr>
-        <w:t>co de Costa Rica</w:t>
+        <w:t>Instituto Tecnológico de Costa Rica</w:t>
       </w:r>
     </w:p>
     <w:p>
@@ -274,15 +265,6 @@
           <w:szCs w:val="40"/>
         </w:rPr>
       </w:pPr>
-      <w:r>
-        <w:rPr>
-          <w:rFonts w:ascii="Times New Roman" w:eastAsia="Times New Roman" w:hAnsi="Times New Roman" w:cs="Times New Roman"/>
-          <w:b/>
-          <w:sz w:val="40"/>
-          <w:szCs w:val="40"/>
-        </w:rPr>
-        <w:t>María Rubio</w:t>
-      </w:r>
     </w:p>
     <w:p>
       <w:pPr>
@@ -1747,13 +1729,7 @@
         <w:rPr>
           <w:rFonts w:eastAsia="Times New Roman" w:cs="Times New Roman"/>
         </w:rPr>
-        <w:t>P</w:t>
-      </w:r>
-      <w:r>
-        <w:rPr>
-          <w:rFonts w:eastAsia="Times New Roman" w:cs="Times New Roman"/>
-        </w:rPr>
-        <w:t>ruebas de funcionalidad</w:t>
+        <w:t>Pruebas de funcionalidad</w:t>
       </w:r>
       <w:bookmarkEnd w:id="4"/>
       <w:r>
@@ -1775,13 +1751,7 @@
         <w:rPr>
           <w:rFonts w:eastAsia="Times New Roman" w:cs="Times New Roman"/>
         </w:rPr>
-        <w:t>D</w:t>
-      </w:r>
-      <w:r>
-        <w:rPr>
-          <w:rFonts w:eastAsia="Times New Roman" w:cs="Times New Roman"/>
-        </w:rPr>
-        <w:t>escripción del problema</w:t>
+        <w:t>Descripción del problema</w:t>
       </w:r>
       <w:bookmarkEnd w:id="5"/>
     </w:p>
@@ -2014,13 +1984,7 @@
         <w:rPr>
           <w:rFonts w:eastAsia="Times New Roman" w:cs="Times New Roman"/>
         </w:rPr>
-        <w:t>L</w:t>
-      </w:r>
-      <w:r>
-        <w:rPr>
-          <w:rFonts w:eastAsia="Times New Roman" w:cs="Times New Roman"/>
-        </w:rPr>
-        <w:t>ibrerías Usadas</w:t>
+        <w:t>Librerías Usadas</w:t>
       </w:r>
       <w:bookmarkEnd w:id="11"/>
       <w:r>
@@ -2064,13 +2028,7 @@
         <w:rPr>
           <w:rFonts w:eastAsia="Times New Roman" w:cs="Times New Roman"/>
         </w:rPr>
-        <w:t>B</w:t>
-      </w:r>
-      <w:r>
-        <w:rPr>
-          <w:rFonts w:eastAsia="Times New Roman" w:cs="Times New Roman"/>
-        </w:rPr>
-        <w:t>itácora</w:t>
+        <w:t>Bitácora</w:t>
       </w:r>
       <w:bookmarkEnd w:id="13"/>
       <w:r>
@@ -2094,21 +2052,7 @@
             <w:rStyle w:val="Hipervnculo"/>
             <w:rFonts w:ascii="Times New Roman" w:eastAsia="Times New Roman" w:hAnsi="Times New Roman" w:cs="Times New Roman"/>
           </w:rPr>
-          <w:t>https://github.com/Dasperless/Proyecto-2-L</w:t>
-        </w:r>
-        <w:r>
-          <w:rPr>
-            <w:rStyle w:val="Hipervnculo"/>
-            <w:rFonts w:ascii="Times New Roman" w:eastAsia="Times New Roman" w:hAnsi="Times New Roman" w:cs="Times New Roman"/>
-          </w:rPr>
-          <w:t>e</w:t>
-        </w:r>
-        <w:r>
-          <w:rPr>
-            <w:rStyle w:val="Hipervnculo"/>
-            <w:rFonts w:ascii="Times New Roman" w:eastAsia="Times New Roman" w:hAnsi="Times New Roman" w:cs="Times New Roman"/>
-          </w:rPr>
-          <w:t>nguajes</w:t>
+          <w:t>https://github.com/Dasperless/Proyecto-2-Lenguajes</w:t>
         </w:r>
       </w:hyperlink>
       <w:r>

</xml_diff>

<commit_message>
[ADD]:Funciones para calcular total reserva
</commit_message>
<xml_diff>
--- a/Documentación/Documentación externa.docx
+++ b/Documentación/Documentación externa.docx
@@ -6,7 +6,7 @@
       <w:pPr>
         <w:jc w:val="center"/>
         <w:rPr>
-          <w:rFonts w:ascii="Times New Roman" w:eastAsia="Times New Roman" w:hAnsi="Times New Roman" w:cs="Times New Roman"/>
+          <w:rFonts w:eastAsia="Times New Roman" w:cs="Times New Roman"/>
           <w:b/>
           <w:sz w:val="40"/>
           <w:szCs w:val="40"/>
@@ -14,7 +14,7 @@
       </w:pPr>
       <w:r>
         <w:rPr>
-          <w:rFonts w:ascii="Times New Roman" w:eastAsia="Times New Roman" w:hAnsi="Times New Roman" w:cs="Times New Roman"/>
+          <w:rFonts w:eastAsia="Times New Roman" w:cs="Times New Roman"/>
           <w:b/>
           <w:sz w:val="40"/>
           <w:szCs w:val="40"/>
@@ -26,7 +26,7 @@
       <w:pPr>
         <w:jc w:val="center"/>
         <w:rPr>
-          <w:rFonts w:ascii="Times New Roman" w:eastAsia="Times New Roman" w:hAnsi="Times New Roman" w:cs="Times New Roman"/>
+          <w:rFonts w:eastAsia="Times New Roman" w:cs="Times New Roman"/>
           <w:b/>
           <w:sz w:val="40"/>
           <w:szCs w:val="40"/>
@@ -37,7 +37,7 @@
       <w:pPr>
         <w:jc w:val="center"/>
         <w:rPr>
-          <w:rFonts w:ascii="Times New Roman" w:eastAsia="Times New Roman" w:hAnsi="Times New Roman" w:cs="Times New Roman"/>
+          <w:rFonts w:eastAsia="Times New Roman" w:cs="Times New Roman"/>
           <w:b/>
           <w:sz w:val="40"/>
           <w:szCs w:val="40"/>
@@ -48,7 +48,7 @@
       <w:pPr>
         <w:jc w:val="center"/>
         <w:rPr>
-          <w:rFonts w:ascii="Times New Roman" w:eastAsia="Times New Roman" w:hAnsi="Times New Roman" w:cs="Times New Roman"/>
+          <w:rFonts w:eastAsia="Times New Roman" w:cs="Times New Roman"/>
           <w:b/>
           <w:sz w:val="40"/>
           <w:szCs w:val="40"/>
@@ -115,7 +115,7 @@
       <w:pPr>
         <w:jc w:val="center"/>
         <w:rPr>
-          <w:rFonts w:ascii="Times New Roman" w:eastAsia="Times New Roman" w:hAnsi="Times New Roman" w:cs="Times New Roman"/>
+          <w:rFonts w:eastAsia="Times New Roman" w:cs="Times New Roman"/>
           <w:b/>
           <w:sz w:val="40"/>
           <w:szCs w:val="40"/>
@@ -126,7 +126,7 @@
       <w:pPr>
         <w:jc w:val="center"/>
         <w:rPr>
-          <w:rFonts w:ascii="Times New Roman" w:eastAsia="Times New Roman" w:hAnsi="Times New Roman" w:cs="Times New Roman"/>
+          <w:rFonts w:eastAsia="Times New Roman" w:cs="Times New Roman"/>
           <w:b/>
           <w:sz w:val="40"/>
           <w:szCs w:val="40"/>
@@ -137,7 +137,7 @@
       <w:pPr>
         <w:jc w:val="center"/>
         <w:rPr>
-          <w:rFonts w:ascii="Times New Roman" w:eastAsia="Times New Roman" w:hAnsi="Times New Roman" w:cs="Times New Roman"/>
+          <w:rFonts w:eastAsia="Times New Roman" w:cs="Times New Roman"/>
           <w:b/>
           <w:sz w:val="40"/>
           <w:szCs w:val="40"/>
@@ -145,7 +145,7 @@
       </w:pPr>
       <w:r>
         <w:rPr>
-          <w:rFonts w:ascii="Times New Roman" w:eastAsia="Times New Roman" w:hAnsi="Times New Roman" w:cs="Times New Roman"/>
+          <w:rFonts w:eastAsia="Times New Roman" w:cs="Times New Roman"/>
           <w:b/>
           <w:sz w:val="40"/>
           <w:szCs w:val="40"/>
@@ -157,7 +157,7 @@
       <w:pPr>
         <w:jc w:val="center"/>
         <w:rPr>
-          <w:rFonts w:ascii="Times New Roman" w:eastAsia="Times New Roman" w:hAnsi="Times New Roman" w:cs="Times New Roman"/>
+          <w:rFonts w:eastAsia="Times New Roman" w:cs="Times New Roman"/>
           <w:b/>
           <w:sz w:val="40"/>
           <w:szCs w:val="40"/>
@@ -165,7 +165,7 @@
       </w:pPr>
       <w:r>
         <w:rPr>
-          <w:rFonts w:ascii="Times New Roman" w:eastAsia="Times New Roman" w:hAnsi="Times New Roman" w:cs="Times New Roman"/>
+          <w:rFonts w:eastAsia="Times New Roman" w:cs="Times New Roman"/>
           <w:b/>
           <w:sz w:val="40"/>
           <w:szCs w:val="40"/>
@@ -174,7 +174,7 @@
       </w:r>
       <w:r>
         <w:rPr>
-          <w:rFonts w:ascii="Times New Roman" w:eastAsia="Times New Roman" w:hAnsi="Times New Roman" w:cs="Times New Roman"/>
+          <w:rFonts w:eastAsia="Times New Roman" w:cs="Times New Roman"/>
           <w:b/>
           <w:sz w:val="40"/>
           <w:szCs w:val="40"/>
@@ -186,7 +186,7 @@
       <w:pPr>
         <w:jc w:val="center"/>
         <w:rPr>
-          <w:rFonts w:ascii="Times New Roman" w:eastAsia="Times New Roman" w:hAnsi="Times New Roman" w:cs="Times New Roman"/>
+          <w:rFonts w:eastAsia="Times New Roman" w:cs="Times New Roman"/>
           <w:b/>
           <w:sz w:val="40"/>
           <w:szCs w:val="40"/>
@@ -197,7 +197,7 @@
       <w:pPr>
         <w:jc w:val="center"/>
         <w:rPr>
-          <w:rFonts w:ascii="Times New Roman" w:eastAsia="Times New Roman" w:hAnsi="Times New Roman" w:cs="Times New Roman"/>
+          <w:rFonts w:eastAsia="Times New Roman" w:cs="Times New Roman"/>
           <w:b/>
           <w:sz w:val="40"/>
           <w:szCs w:val="40"/>
@@ -208,7 +208,7 @@
       <w:pPr>
         <w:jc w:val="center"/>
         <w:rPr>
-          <w:rFonts w:ascii="Times New Roman" w:eastAsia="Times New Roman" w:hAnsi="Times New Roman" w:cs="Times New Roman"/>
+          <w:rFonts w:eastAsia="Times New Roman" w:cs="Times New Roman"/>
           <w:b/>
           <w:sz w:val="40"/>
           <w:szCs w:val="40"/>
@@ -219,7 +219,7 @@
       <w:pPr>
         <w:jc w:val="center"/>
         <w:rPr>
-          <w:rFonts w:ascii="Times New Roman" w:eastAsia="Times New Roman" w:hAnsi="Times New Roman" w:cs="Times New Roman"/>
+          <w:rFonts w:eastAsia="Times New Roman" w:cs="Times New Roman"/>
           <w:b/>
           <w:sz w:val="40"/>
           <w:szCs w:val="40"/>
@@ -227,7 +227,7 @@
       </w:pPr>
       <w:r>
         <w:rPr>
-          <w:rFonts w:ascii="Times New Roman" w:eastAsia="Times New Roman" w:hAnsi="Times New Roman" w:cs="Times New Roman"/>
+          <w:rFonts w:eastAsia="Times New Roman" w:cs="Times New Roman"/>
           <w:b/>
           <w:sz w:val="40"/>
           <w:szCs w:val="40"/>
@@ -239,7 +239,7 @@
       <w:pPr>
         <w:jc w:val="center"/>
         <w:rPr>
-          <w:rFonts w:ascii="Times New Roman" w:eastAsia="Times New Roman" w:hAnsi="Times New Roman" w:cs="Times New Roman"/>
+          <w:rFonts w:eastAsia="Times New Roman" w:cs="Times New Roman"/>
           <w:b/>
           <w:sz w:val="40"/>
           <w:szCs w:val="40"/>
@@ -247,7 +247,7 @@
       </w:pPr>
       <w:r>
         <w:rPr>
-          <w:rFonts w:ascii="Times New Roman" w:eastAsia="Times New Roman" w:hAnsi="Times New Roman" w:cs="Times New Roman"/>
+          <w:rFonts w:eastAsia="Times New Roman" w:cs="Times New Roman"/>
           <w:b/>
           <w:sz w:val="40"/>
           <w:szCs w:val="40"/>
@@ -259,7 +259,7 @@
       <w:pPr>
         <w:jc w:val="center"/>
         <w:rPr>
-          <w:rFonts w:ascii="Times New Roman" w:eastAsia="Times New Roman" w:hAnsi="Times New Roman" w:cs="Times New Roman"/>
+          <w:rFonts w:eastAsia="Times New Roman" w:cs="Times New Roman"/>
           <w:b/>
           <w:sz w:val="40"/>
           <w:szCs w:val="40"/>
@@ -270,7 +270,7 @@
       <w:pPr>
         <w:jc w:val="center"/>
         <w:rPr>
-          <w:rFonts w:ascii="Times New Roman" w:eastAsia="Times New Roman" w:hAnsi="Times New Roman" w:cs="Times New Roman"/>
+          <w:rFonts w:eastAsia="Times New Roman" w:cs="Times New Roman"/>
           <w:b/>
           <w:sz w:val="40"/>
           <w:szCs w:val="40"/>
@@ -281,7 +281,7 @@
       <w:pPr>
         <w:jc w:val="center"/>
         <w:rPr>
-          <w:rFonts w:ascii="Times New Roman" w:eastAsia="Times New Roman" w:hAnsi="Times New Roman" w:cs="Times New Roman"/>
+          <w:rFonts w:eastAsia="Times New Roman" w:cs="Times New Roman"/>
           <w:b/>
           <w:sz w:val="40"/>
           <w:szCs w:val="40"/>
@@ -289,7 +289,7 @@
       </w:pPr>
       <w:r>
         <w:rPr>
-          <w:rFonts w:ascii="Times New Roman" w:eastAsia="Times New Roman" w:hAnsi="Times New Roman" w:cs="Times New Roman"/>
+          <w:rFonts w:eastAsia="Times New Roman" w:cs="Times New Roman"/>
           <w:b/>
           <w:sz w:val="40"/>
           <w:szCs w:val="40"/>
@@ -301,7 +301,7 @@
       <w:pPr>
         <w:jc w:val="center"/>
         <w:rPr>
-          <w:rFonts w:ascii="Times New Roman" w:eastAsia="Times New Roman" w:hAnsi="Times New Roman" w:cs="Times New Roman"/>
+          <w:rFonts w:eastAsia="Times New Roman" w:cs="Times New Roman"/>
           <w:b/>
           <w:sz w:val="40"/>
           <w:szCs w:val="40"/>
@@ -309,7 +309,7 @@
       </w:pPr>
       <w:r>
         <w:rPr>
-          <w:rFonts w:ascii="Times New Roman" w:eastAsia="Times New Roman" w:hAnsi="Times New Roman" w:cs="Times New Roman"/>
+          <w:rFonts w:eastAsia="Times New Roman" w:cs="Times New Roman"/>
           <w:b/>
           <w:sz w:val="40"/>
           <w:szCs w:val="40"/>
@@ -320,7 +320,7 @@
     <w:p>
       <w:pPr>
         <w:rPr>
-          <w:rFonts w:ascii="Times New Roman" w:eastAsia="Times New Roman" w:hAnsi="Times New Roman" w:cs="Times New Roman"/>
+          <w:rFonts w:eastAsia="Times New Roman" w:cs="Times New Roman"/>
           <w:b/>
           <w:sz w:val="40"/>
           <w:szCs w:val="40"/>
@@ -328,7 +328,7 @@
       </w:pPr>
       <w:r>
         <w:rPr>
-          <w:rFonts w:ascii="Times New Roman" w:eastAsia="Times New Roman" w:hAnsi="Times New Roman" w:cs="Times New Roman"/>
+          <w:rFonts w:eastAsia="Times New Roman" w:cs="Times New Roman"/>
           <w:b/>
           <w:sz w:val="40"/>
           <w:szCs w:val="40"/>
@@ -340,7 +340,7 @@
       <w:pPr>
         <w:jc w:val="center"/>
         <w:rPr>
-          <w:rFonts w:ascii="Times New Roman" w:eastAsia="Times New Roman" w:hAnsi="Times New Roman" w:cs="Times New Roman"/>
+          <w:rFonts w:eastAsia="Times New Roman" w:cs="Times New Roman"/>
           <w:b/>
           <w:sz w:val="40"/>
           <w:szCs w:val="40"/>
@@ -351,7 +351,7 @@
       <w:pPr>
         <w:jc w:val="center"/>
         <w:rPr>
-          <w:rFonts w:ascii="Times New Roman" w:eastAsia="Times New Roman" w:hAnsi="Times New Roman" w:cs="Times New Roman"/>
+          <w:rFonts w:eastAsia="Times New Roman" w:cs="Times New Roman"/>
           <w:b/>
           <w:sz w:val="28"/>
           <w:szCs w:val="28"/>
@@ -359,7 +359,7 @@
       </w:pPr>
       <w:r>
         <w:rPr>
-          <w:rFonts w:ascii="Times New Roman" w:eastAsia="Times New Roman" w:hAnsi="Times New Roman" w:cs="Times New Roman"/>
+          <w:rFonts w:eastAsia="Times New Roman" w:cs="Times New Roman"/>
           <w:b/>
           <w:sz w:val="28"/>
           <w:szCs w:val="28"/>
@@ -383,7 +383,7 @@
             <w:pStyle w:val="TDC1"/>
             <w:tabs>
               <w:tab w:val="left" w:pos="440"/>
-              <w:tab w:val="right" w:pos="9350"/>
+              <w:tab w:val="right" w:leader="dot" w:pos="9350"/>
             </w:tabs>
             <w:rPr>
               <w:rFonts w:asciiTheme="minorHAnsi" w:eastAsiaTheme="minorEastAsia" w:hAnsiTheme="minorHAnsi" w:cstheme="minorBidi"/>
@@ -400,10 +400,7 @@
           <w:r>
             <w:fldChar w:fldCharType="separate"/>
           </w:r>
-          <w:r>
-            <w:t>2</w:t>
-          </w:r>
-          <w:hyperlink w:anchor="_Toc82948755" w:history="1">
+          <w:hyperlink w:anchor="_Toc83742616" w:history="1">
             <w:r>
               <w:rPr>
                 <w:rStyle w:val="Hipervnculo"/>
@@ -445,7 +442,7 @@
                 <w:noProof/>
                 <w:webHidden/>
               </w:rPr>
-              <w:instrText xml:space="preserve"> PAGEREF _Toc82948755 \h </w:instrText>
+              <w:instrText xml:space="preserve"> PAGEREF _Toc83742616 \h </w:instrText>
             </w:r>
             <w:r>
               <w:rPr>
@@ -481,7 +478,7 @@
             <w:pStyle w:val="TDC2"/>
             <w:tabs>
               <w:tab w:val="left" w:pos="880"/>
-              <w:tab w:val="right" w:pos="9350"/>
+              <w:tab w:val="right" w:leader="dot" w:pos="9350"/>
             </w:tabs>
             <w:rPr>
               <w:rFonts w:asciiTheme="minorHAnsi" w:eastAsiaTheme="minorEastAsia" w:hAnsiTheme="minorHAnsi" w:cstheme="minorBidi"/>
@@ -489,7 +486,7 @@
               <w:lang w:val="es-CR"/>
             </w:rPr>
           </w:pPr>
-          <w:hyperlink w:anchor="_Toc82948756" w:history="1">
+          <w:hyperlink w:anchor="_Toc83742617" w:history="1">
             <w:r>
               <w:rPr>
                 <w:rStyle w:val="Hipervnculo"/>
@@ -533,7 +530,7 @@
                 <w:noProof/>
                 <w:webHidden/>
               </w:rPr>
-              <w:instrText xml:space="preserve"> PAGEREF _Toc82948756 \h </w:instrText>
+              <w:instrText xml:space="preserve"> PAGEREF _Toc83742617 \h </w:instrText>
             </w:r>
             <w:r>
               <w:rPr>
@@ -569,7 +566,7 @@
             <w:pStyle w:val="TDC2"/>
             <w:tabs>
               <w:tab w:val="left" w:pos="880"/>
-              <w:tab w:val="right" w:pos="9350"/>
+              <w:tab w:val="right" w:leader="dot" w:pos="9350"/>
             </w:tabs>
             <w:rPr>
               <w:rFonts w:asciiTheme="minorHAnsi" w:eastAsiaTheme="minorEastAsia" w:hAnsiTheme="minorHAnsi" w:cstheme="minorBidi"/>
@@ -577,7 +574,7 @@
               <w:lang w:val="es-CR"/>
             </w:rPr>
           </w:pPr>
-          <w:hyperlink w:anchor="_Toc82948757" w:history="1">
+          <w:hyperlink w:anchor="_Toc83742618" w:history="1">
             <w:r>
               <w:rPr>
                 <w:rStyle w:val="Hipervnculo"/>
@@ -621,7 +618,7 @@
                 <w:noProof/>
                 <w:webHidden/>
               </w:rPr>
-              <w:instrText xml:space="preserve"> PAGEREF _Toc82948757 \h </w:instrText>
+              <w:instrText xml:space="preserve"> PAGEREF _Toc83742618 \h </w:instrText>
             </w:r>
             <w:r>
               <w:rPr>
@@ -657,7 +654,7 @@
             <w:pStyle w:val="TDC2"/>
             <w:tabs>
               <w:tab w:val="left" w:pos="880"/>
-              <w:tab w:val="right" w:pos="9350"/>
+              <w:tab w:val="right" w:leader="dot" w:pos="9350"/>
             </w:tabs>
             <w:rPr>
               <w:rFonts w:asciiTheme="minorHAnsi" w:eastAsiaTheme="minorEastAsia" w:hAnsiTheme="minorHAnsi" w:cstheme="minorBidi"/>
@@ -665,7 +662,7 @@
               <w:lang w:val="es-CR"/>
             </w:rPr>
           </w:pPr>
-          <w:hyperlink w:anchor="_Toc82948758" w:history="1">
+          <w:hyperlink w:anchor="_Toc83742619" w:history="1">
             <w:r>
               <w:rPr>
                 <w:rStyle w:val="Hipervnculo"/>
@@ -709,7 +706,7 @@
                 <w:noProof/>
                 <w:webHidden/>
               </w:rPr>
-              <w:instrText xml:space="preserve"> PAGEREF _Toc82948758 \h </w:instrText>
+              <w:instrText xml:space="preserve"> PAGEREF _Toc83742619 \h </w:instrText>
             </w:r>
             <w:r>
               <w:rPr>
@@ -745,7 +742,7 @@
             <w:pStyle w:val="TDC1"/>
             <w:tabs>
               <w:tab w:val="left" w:pos="440"/>
-              <w:tab w:val="right" w:pos="9350"/>
+              <w:tab w:val="right" w:leader="dot" w:pos="9350"/>
             </w:tabs>
             <w:rPr>
               <w:rFonts w:asciiTheme="minorHAnsi" w:eastAsiaTheme="minorEastAsia" w:hAnsiTheme="minorHAnsi" w:cstheme="minorBidi"/>
@@ -753,7 +750,7 @@
               <w:lang w:val="es-CR"/>
             </w:rPr>
           </w:pPr>
-          <w:hyperlink w:anchor="_Toc82948759" w:history="1">
+          <w:hyperlink w:anchor="_Toc83742620" w:history="1">
             <w:r>
               <w:rPr>
                 <w:rStyle w:val="Hipervnculo"/>
@@ -797,7 +794,7 @@
                 <w:noProof/>
                 <w:webHidden/>
               </w:rPr>
-              <w:instrText xml:space="preserve"> PAGEREF _Toc82948759 \h </w:instrText>
+              <w:instrText xml:space="preserve"> PAGEREF _Toc83742620 \h </w:instrText>
             </w:r>
             <w:r>
               <w:rPr>
@@ -833,7 +830,7 @@
             <w:pStyle w:val="TDC1"/>
             <w:tabs>
               <w:tab w:val="left" w:pos="440"/>
-              <w:tab w:val="right" w:pos="9350"/>
+              <w:tab w:val="right" w:leader="dot" w:pos="9350"/>
             </w:tabs>
             <w:rPr>
               <w:rFonts w:asciiTheme="minorHAnsi" w:eastAsiaTheme="minorEastAsia" w:hAnsiTheme="minorHAnsi" w:cstheme="minorBidi"/>
@@ -841,7 +838,7 @@
               <w:lang w:val="es-CR"/>
             </w:rPr>
           </w:pPr>
-          <w:hyperlink w:anchor="_Toc82948760" w:history="1">
+          <w:hyperlink w:anchor="_Toc83742621" w:history="1">
             <w:r>
               <w:rPr>
                 <w:rStyle w:val="Hipervnculo"/>
@@ -885,7 +882,7 @@
                 <w:noProof/>
                 <w:webHidden/>
               </w:rPr>
-              <w:instrText xml:space="preserve"> PAGEREF _Toc82948760 \h </w:instrText>
+              <w:instrText xml:space="preserve"> PAGEREF _Toc83742621 \h </w:instrText>
             </w:r>
             <w:r>
               <w:rPr>
@@ -921,7 +918,7 @@
             <w:pStyle w:val="TDC1"/>
             <w:tabs>
               <w:tab w:val="left" w:pos="440"/>
-              <w:tab w:val="right" w:pos="9350"/>
+              <w:tab w:val="right" w:leader="dot" w:pos="9350"/>
             </w:tabs>
             <w:rPr>
               <w:rFonts w:asciiTheme="minorHAnsi" w:eastAsiaTheme="minorEastAsia" w:hAnsiTheme="minorHAnsi" w:cstheme="minorBidi"/>
@@ -929,7 +926,7 @@
               <w:lang w:val="es-CR"/>
             </w:rPr>
           </w:pPr>
-          <w:hyperlink w:anchor="_Toc82948761" w:history="1">
+          <w:hyperlink w:anchor="_Toc83742622" w:history="1">
             <w:r>
               <w:rPr>
                 <w:rStyle w:val="Hipervnculo"/>
@@ -973,7 +970,7 @@
                 <w:noProof/>
                 <w:webHidden/>
               </w:rPr>
-              <w:instrText xml:space="preserve"> PAGEREF _Toc82948761 \h </w:instrText>
+              <w:instrText xml:space="preserve"> PAGEREF _Toc83742622 \h </w:instrText>
             </w:r>
             <w:r>
               <w:rPr>
@@ -1009,7 +1006,7 @@
             <w:pStyle w:val="TDC2"/>
             <w:tabs>
               <w:tab w:val="left" w:pos="880"/>
-              <w:tab w:val="right" w:pos="9350"/>
+              <w:tab w:val="right" w:leader="dot" w:pos="9350"/>
             </w:tabs>
             <w:rPr>
               <w:rFonts w:asciiTheme="minorHAnsi" w:eastAsiaTheme="minorEastAsia" w:hAnsiTheme="minorHAnsi" w:cstheme="minorBidi"/>
@@ -1017,7 +1014,7 @@
               <w:lang w:val="es-CR"/>
             </w:rPr>
           </w:pPr>
-          <w:hyperlink w:anchor="_Toc82948762" w:history="1">
+          <w:hyperlink w:anchor="_Toc83742623" w:history="1">
             <w:r>
               <w:rPr>
                 <w:rStyle w:val="Hipervnculo"/>
@@ -1061,7 +1058,7 @@
                 <w:noProof/>
                 <w:webHidden/>
               </w:rPr>
-              <w:instrText xml:space="preserve"> PAGEREF _Toc82948762 \h </w:instrText>
+              <w:instrText xml:space="preserve"> PAGEREF _Toc83742623 \h </w:instrText>
             </w:r>
             <w:r>
               <w:rPr>
@@ -1097,7 +1094,7 @@
             <w:pStyle w:val="TDC3"/>
             <w:tabs>
               <w:tab w:val="left" w:pos="1320"/>
-              <w:tab w:val="right" w:pos="9350"/>
+              <w:tab w:val="right" w:leader="dot" w:pos="9350"/>
             </w:tabs>
             <w:rPr>
               <w:rFonts w:asciiTheme="minorHAnsi" w:eastAsiaTheme="minorEastAsia" w:hAnsiTheme="minorHAnsi" w:cstheme="minorBidi"/>
@@ -1105,7 +1102,7 @@
               <w:lang w:val="es-CR"/>
             </w:rPr>
           </w:pPr>
-          <w:hyperlink w:anchor="_Toc82948763" w:history="1">
+          <w:hyperlink w:anchor="_Toc83742624" w:history="1">
             <w:r>
               <w:rPr>
                 <w:rStyle w:val="Hipervnculo"/>
@@ -1147,7 +1144,7 @@
                 <w:noProof/>
                 <w:webHidden/>
               </w:rPr>
-              <w:instrText xml:space="preserve"> PAGEREF _Toc82948763 \h </w:instrText>
+              <w:instrText xml:space="preserve"> PAGEREF _Toc83742624 \h </w:instrText>
             </w:r>
             <w:r>
               <w:rPr>
@@ -1183,7 +1180,7 @@
             <w:pStyle w:val="TDC2"/>
             <w:tabs>
               <w:tab w:val="left" w:pos="880"/>
-              <w:tab w:val="right" w:pos="9350"/>
+              <w:tab w:val="right" w:leader="dot" w:pos="9350"/>
             </w:tabs>
             <w:rPr>
               <w:rFonts w:asciiTheme="minorHAnsi" w:eastAsiaTheme="minorEastAsia" w:hAnsiTheme="minorHAnsi" w:cstheme="minorBidi"/>
@@ -1191,7 +1188,7 @@
               <w:lang w:val="es-CR"/>
             </w:rPr>
           </w:pPr>
-          <w:hyperlink w:anchor="_Toc82948764" w:history="1">
+          <w:hyperlink w:anchor="_Toc83742625" w:history="1">
             <w:r>
               <w:rPr>
                 <w:rStyle w:val="Hipervnculo"/>
@@ -1235,7 +1232,7 @@
                 <w:noProof/>
                 <w:webHidden/>
               </w:rPr>
-              <w:instrText xml:space="preserve"> PAGEREF _Toc82948764 \h </w:instrText>
+              <w:instrText xml:space="preserve"> PAGEREF _Toc83742625 \h </w:instrText>
             </w:r>
             <w:r>
               <w:rPr>
@@ -1271,7 +1268,7 @@
             <w:pStyle w:val="TDC3"/>
             <w:tabs>
               <w:tab w:val="left" w:pos="1320"/>
-              <w:tab w:val="right" w:pos="9350"/>
+              <w:tab w:val="right" w:leader="dot" w:pos="9350"/>
             </w:tabs>
             <w:rPr>
               <w:rFonts w:asciiTheme="minorHAnsi" w:eastAsiaTheme="minorEastAsia" w:hAnsiTheme="minorHAnsi" w:cstheme="minorBidi"/>
@@ -1279,7 +1276,7 @@
               <w:lang w:val="es-CR"/>
             </w:rPr>
           </w:pPr>
-          <w:hyperlink w:anchor="_Toc82948765" w:history="1">
+          <w:hyperlink w:anchor="_Toc83742626" w:history="1">
             <w:r>
               <w:rPr>
                 <w:rStyle w:val="Hipervnculo"/>
@@ -1321,7 +1318,7 @@
                 <w:noProof/>
                 <w:webHidden/>
               </w:rPr>
-              <w:instrText xml:space="preserve"> PAGEREF _Toc82948765 \h </w:instrText>
+              <w:instrText xml:space="preserve"> PAGEREF _Toc83742626 \h </w:instrText>
             </w:r>
             <w:r>
               <w:rPr>
@@ -1357,7 +1354,7 @@
             <w:pStyle w:val="TDC1"/>
             <w:tabs>
               <w:tab w:val="left" w:pos="440"/>
-              <w:tab w:val="right" w:pos="9350"/>
+              <w:tab w:val="right" w:leader="dot" w:pos="9350"/>
             </w:tabs>
             <w:rPr>
               <w:rFonts w:asciiTheme="minorHAnsi" w:eastAsiaTheme="minorEastAsia" w:hAnsiTheme="minorHAnsi" w:cstheme="minorBidi"/>
@@ -1365,7 +1362,7 @@
               <w:lang w:val="es-CR"/>
             </w:rPr>
           </w:pPr>
-          <w:hyperlink w:anchor="_Toc82948766" w:history="1">
+          <w:hyperlink w:anchor="_Toc83742627" w:history="1">
             <w:r>
               <w:rPr>
                 <w:rStyle w:val="Hipervnculo"/>
@@ -1409,7 +1406,7 @@
                 <w:noProof/>
                 <w:webHidden/>
               </w:rPr>
-              <w:instrText xml:space="preserve"> PAGEREF _Toc82948766 \h </w:instrText>
+              <w:instrText xml:space="preserve"> PAGEREF _Toc83742627 \h </w:instrText>
             </w:r>
             <w:r>
               <w:rPr>
@@ -1445,7 +1442,7 @@
             <w:pStyle w:val="TDC1"/>
             <w:tabs>
               <w:tab w:val="left" w:pos="440"/>
-              <w:tab w:val="right" w:pos="9350"/>
+              <w:tab w:val="right" w:leader="dot" w:pos="9350"/>
             </w:tabs>
             <w:rPr>
               <w:rFonts w:asciiTheme="minorHAnsi" w:eastAsiaTheme="minorEastAsia" w:hAnsiTheme="minorHAnsi" w:cstheme="minorBidi"/>
@@ -1453,7 +1450,7 @@
               <w:lang w:val="es-CR"/>
             </w:rPr>
           </w:pPr>
-          <w:hyperlink w:anchor="_Toc82948767" w:history="1">
+          <w:hyperlink w:anchor="_Toc83742628" w:history="1">
             <w:r>
               <w:rPr>
                 <w:rStyle w:val="Hipervnculo"/>
@@ -1497,7 +1494,7 @@
                 <w:noProof/>
                 <w:webHidden/>
               </w:rPr>
-              <w:instrText xml:space="preserve"> PAGEREF _Toc82948767 \h </w:instrText>
+              <w:instrText xml:space="preserve"> PAGEREF _Toc83742628 \h </w:instrText>
             </w:r>
             <w:r>
               <w:rPr>
@@ -1533,7 +1530,7 @@
             <w:pStyle w:val="TDC1"/>
             <w:tabs>
               <w:tab w:val="left" w:pos="440"/>
-              <w:tab w:val="right" w:pos="9350"/>
+              <w:tab w:val="right" w:leader="dot" w:pos="9350"/>
             </w:tabs>
             <w:rPr>
               <w:rFonts w:asciiTheme="minorHAnsi" w:eastAsiaTheme="minorEastAsia" w:hAnsiTheme="minorHAnsi" w:cstheme="minorBidi"/>
@@ -1541,7 +1538,7 @@
               <w:lang w:val="es-CR"/>
             </w:rPr>
           </w:pPr>
-          <w:hyperlink w:anchor="_Toc82948768" w:history="1">
+          <w:hyperlink w:anchor="_Toc83742629" w:history="1">
             <w:r>
               <w:rPr>
                 <w:rStyle w:val="Hipervnculo"/>
@@ -1585,7 +1582,7 @@
                 <w:noProof/>
                 <w:webHidden/>
               </w:rPr>
-              <w:instrText xml:space="preserve"> PAGEREF _Toc82948768 \h </w:instrText>
+              <w:instrText xml:space="preserve"> PAGEREF _Toc83742629 \h </w:instrText>
             </w:r>
             <w:r>
               <w:rPr>
@@ -1622,31 +1619,23 @@
               <w:tab w:val="right" w:pos="9360"/>
             </w:tabs>
             <w:spacing w:before="200" w:after="80" w:line="240" w:lineRule="auto"/>
-            <w:rPr>
-              <w:b/>
-              <w:color w:val="000000"/>
-            </w:rPr>
           </w:pPr>
           <w:r>
             <w:fldChar w:fldCharType="end"/>
           </w:r>
         </w:p>
+        <w:p>
+          <w:r>
+            <w:br w:type="page"/>
+          </w:r>
+        </w:p>
       </w:sdtContent>
     </w:sdt>
-    <w:p/>
-    <w:p/>
-    <w:p/>
-    <w:p/>
-    <w:p/>
-    <w:p/>
-    <w:p/>
-    <w:p/>
-    <w:p/>
     <w:p>
       <w:pPr>
         <w:pStyle w:val="Ttulo1"/>
       </w:pPr>
-      <w:bookmarkStart w:id="0" w:name="_Toc82948755"/>
+      <w:bookmarkStart w:id="0" w:name="_Toc83742616"/>
       <w:r>
         <w:lastRenderedPageBreak/>
         <w:t>Manual de usuario</w:t>
@@ -1663,7 +1652,7 @@
           <w:rFonts w:eastAsia="Times New Roman" w:cs="Times New Roman"/>
         </w:rPr>
       </w:pPr>
-      <w:bookmarkStart w:id="1" w:name="_Toc82948756"/>
+      <w:bookmarkStart w:id="1" w:name="_Toc83742617"/>
       <w:r>
         <w:rPr>
           <w:rFonts w:eastAsia="Times New Roman" w:cs="Times New Roman"/>
@@ -1674,34 +1663,137 @@
     </w:p>
     <w:p>
       <w:pPr>
+        <w:jc w:val="both"/>
+      </w:pPr>
+      <w:r>
+        <w:t xml:space="preserve">El presente proyecto fue programado en Haskell y desarrollado en Windows 10 de 64 bits. Para su compilación es necesario </w:t>
+      </w:r>
+      <w:bookmarkStart w:id="2" w:name="_Toc83742618"/>
+      <w:r>
+        <w:t xml:space="preserve">descargar el compilador desde la página web oficial, este compilador puede ser descargado en el siguiente enlace: </w:t>
+      </w:r>
+      <w:hyperlink r:id="rId7" w:anchor="windows64" w:history="1">
+        <w:r>
+          <w:rPr>
+            <w:rStyle w:val="Hipervnculo"/>
+          </w:rPr>
+          <w:t>https://www.haskell.org/ghc/download_ghc_9_0_1.html#windows64</w:t>
+        </w:r>
+      </w:hyperlink>
+      <w:r>
+        <w:t xml:space="preserve"> </w:t>
+      </w:r>
+    </w:p>
+    <w:p>
+      <w:pPr>
         <w:pStyle w:val="Ttulo2"/>
-        <w:rPr>
-          <w:rFonts w:eastAsia="Times New Roman" w:cs="Times New Roman"/>
-        </w:rPr>
-      </w:pPr>
-      <w:bookmarkStart w:id="2" w:name="_Toc82948757"/>
-      <w:r>
-        <w:rPr>
-          <w:rFonts w:eastAsia="Times New Roman" w:cs="Times New Roman"/>
-        </w:rPr>
+      </w:pPr>
+      <w:r>
         <w:t>Ejecución</w:t>
       </w:r>
       <w:bookmarkEnd w:id="2"/>
       <w:r>
-        <w:rPr>
-          <w:rFonts w:eastAsia="Times New Roman" w:cs="Times New Roman"/>
-        </w:rPr>
         <w:t xml:space="preserve"> </w:t>
       </w:r>
     </w:p>
     <w:p>
       <w:pPr>
+        <w:jc w:val="both"/>
+      </w:pPr>
+      <w:bookmarkStart w:id="3" w:name="_Toc83742619"/>
+      <w:r>
+        <w:t xml:space="preserve">Para ejecutar el proyecto se debe abrir una consola de comandos de </w:t>
+      </w:r>
+      <w:proofErr w:type="spellStart"/>
+      <w:r>
+        <w:t>windows</w:t>
+      </w:r>
+      <w:proofErr w:type="spellEnd"/>
+      <w:r>
+        <w:t xml:space="preserve">, ya sea el </w:t>
+      </w:r>
+      <w:proofErr w:type="spellStart"/>
+      <w:r>
+        <w:t>cmd</w:t>
+      </w:r>
+      <w:proofErr w:type="spellEnd"/>
+      <w:r>
+        <w:t xml:space="preserve"> o </w:t>
+      </w:r>
+      <w:proofErr w:type="spellStart"/>
+      <w:r>
+        <w:t>powershell</w:t>
+      </w:r>
+      <w:proofErr w:type="spellEnd"/>
+      <w:r>
+        <w:t>. Luego escribir el siguiente comando:</w:t>
+      </w:r>
+    </w:p>
+    <w:p>
+      <w:pPr>
+        <w:jc w:val="both"/>
+      </w:pPr>
+      <w:r>
+        <w:rPr>
+          <w:noProof/>
+        </w:rPr>
+        <w:drawing>
+          <wp:inline distT="0" distB="0" distL="0" distR="0" wp14:anchorId="7E187EB1" wp14:editId="141D76C1">
+            <wp:extent cx="5943600" cy="852170"/>
+            <wp:effectExtent l="0" t="0" r="0" b="5080"/>
+            <wp:docPr id="1" name="Imagen 1" descr="Forma&#10;&#10;Descripción generada automáticamente"/>
+            <wp:cNvGraphicFramePr>
+              <a:graphicFrameLocks xmlns:a="http://schemas.openxmlformats.org/drawingml/2006/main" noChangeAspect="1"/>
+            </wp:cNvGraphicFramePr>
+            <a:graphic xmlns:a="http://schemas.openxmlformats.org/drawingml/2006/main">
+              <a:graphicData uri="http://schemas.openxmlformats.org/drawingml/2006/picture">
+                <pic:pic xmlns:pic="http://schemas.openxmlformats.org/drawingml/2006/picture">
+                  <pic:nvPicPr>
+                    <pic:cNvPr id="1" name="Imagen 1" descr="Forma&#10;&#10;Descripción generada automáticamente"/>
+                    <pic:cNvPicPr>
+                      <a:picLocks noChangeAspect="1" noChangeArrowheads="1"/>
+                    </pic:cNvPicPr>
+                  </pic:nvPicPr>
+                  <pic:blipFill>
+                    <a:blip r:embed="rId8" cstate="print">
+                      <a:extLst>
+                        <a:ext uri="{28A0092B-C50C-407E-A947-70E740481C1C}">
+                          <a14:useLocalDpi xmlns:a14="http://schemas.microsoft.com/office/drawing/2010/main" val="0"/>
+                        </a:ext>
+                      </a:extLst>
+                    </a:blip>
+                    <a:srcRect/>
+                    <a:stretch>
+                      <a:fillRect/>
+                    </a:stretch>
+                  </pic:blipFill>
+                  <pic:spPr bwMode="auto">
+                    <a:xfrm>
+                      <a:off x="0" y="0"/>
+                      <a:ext cx="5943600" cy="852170"/>
+                    </a:xfrm>
+                    <a:prstGeom prst="rect">
+                      <a:avLst/>
+                    </a:prstGeom>
+                    <a:noFill/>
+                    <a:ln>
+                      <a:noFill/>
+                    </a:ln>
+                  </pic:spPr>
+                </pic:pic>
+              </a:graphicData>
+            </a:graphic>
+          </wp:inline>
+        </w:drawing>
+      </w:r>
+    </w:p>
+    <w:p>
+      <w:pPr>
         <w:pStyle w:val="Ttulo2"/>
         <w:rPr>
           <w:rFonts w:eastAsia="Times New Roman" w:cs="Times New Roman"/>
         </w:rPr>
       </w:pPr>
-      <w:bookmarkStart w:id="3" w:name="_Toc82948758"/>
       <w:r>
         <w:rPr>
           <w:rFonts w:eastAsia="Times New Roman" w:cs="Times New Roman"/>
@@ -1717,18 +1809,304 @@
       </w:r>
     </w:p>
     <w:p>
+      <w:r>
+        <w:t>Una vez que se ejecutó el programa pude ingresar a las siguientes funcionalidades.</w:t>
+      </w:r>
+    </w:p>
+    <w:p>
+      <w:pPr>
+        <w:pStyle w:val="Ttulo3"/>
+      </w:pPr>
+      <w:r>
+        <w:t>Menú</w:t>
+      </w:r>
+      <w:r>
+        <w:t xml:space="preserve"> Administrador</w:t>
+      </w:r>
+    </w:p>
+    <w:p>
+      <w:r>
+        <w:t>Para ejecutar el menú de administrador se debe ingresar el siguiente comando:</w:t>
+      </w:r>
+    </w:p>
+    <w:p>
+      <w:r>
+        <w:rPr>
+          <w:noProof/>
+        </w:rPr>
+        <w:drawing>
+          <wp:inline distT="0" distB="0" distL="0" distR="0" wp14:anchorId="56801F67" wp14:editId="21A0D8F7">
+            <wp:extent cx="5943600" cy="852170"/>
+            <wp:effectExtent l="0" t="0" r="0" b="5080"/>
+            <wp:docPr id="2" name="Imagen 2" descr="Forma&#10;&#10;Descripción generada automáticamente"/>
+            <wp:cNvGraphicFramePr>
+              <a:graphicFrameLocks xmlns:a="http://schemas.openxmlformats.org/drawingml/2006/main" noChangeAspect="1"/>
+            </wp:cNvGraphicFramePr>
+            <a:graphic xmlns:a="http://schemas.openxmlformats.org/drawingml/2006/main">
+              <a:graphicData uri="http://schemas.openxmlformats.org/drawingml/2006/picture">
+                <pic:pic xmlns:pic="http://schemas.openxmlformats.org/drawingml/2006/picture">
+                  <pic:nvPicPr>
+                    <pic:cNvPr id="2" name="Imagen 2" descr="Forma&#10;&#10;Descripción generada automáticamente"/>
+                    <pic:cNvPicPr>
+                      <a:picLocks noChangeAspect="1" noChangeArrowheads="1"/>
+                    </pic:cNvPicPr>
+                  </pic:nvPicPr>
+                  <pic:blipFill>
+                    <a:blip r:embed="rId9" cstate="print">
+                      <a:extLst>
+                        <a:ext uri="{28A0092B-C50C-407E-A947-70E740481C1C}">
+                          <a14:useLocalDpi xmlns:a14="http://schemas.microsoft.com/office/drawing/2010/main" val="0"/>
+                        </a:ext>
+                      </a:extLst>
+                    </a:blip>
+                    <a:srcRect/>
+                    <a:stretch>
+                      <a:fillRect/>
+                    </a:stretch>
+                  </pic:blipFill>
+                  <pic:spPr bwMode="auto">
+                    <a:xfrm>
+                      <a:off x="0" y="0"/>
+                      <a:ext cx="5943600" cy="852170"/>
+                    </a:xfrm>
+                    <a:prstGeom prst="rect">
+                      <a:avLst/>
+                    </a:prstGeom>
+                    <a:noFill/>
+                    <a:ln>
+                      <a:noFill/>
+                    </a:ln>
+                  </pic:spPr>
+                </pic:pic>
+              </a:graphicData>
+            </a:graphic>
+          </wp:inline>
+        </w:drawing>
+      </w:r>
+    </w:p>
+    <w:p>
+      <w:r>
+        <w:t>Una vez ingresado el comando desplegará un menú con las siguientes opciones:</w:t>
+      </w:r>
+    </w:p>
+    <w:p>
+      <w:pPr>
+        <w:jc w:val="center"/>
+      </w:pPr>
+      <w:r>
+        <w:rPr>
+          <w:noProof/>
+        </w:rPr>
+        <w:drawing>
+          <wp:inline distT="0" distB="0" distL="0" distR="0" wp14:anchorId="4A85C019" wp14:editId="081C7703">
+            <wp:extent cx="5410200" cy="2720128"/>
+            <wp:effectExtent l="0" t="0" r="0" b="4445"/>
+            <wp:docPr id="3" name="Imagen 3" descr="Texto&#10;&#10;Descripción generada automáticamente"/>
+            <wp:cNvGraphicFramePr>
+              <a:graphicFrameLocks xmlns:a="http://schemas.openxmlformats.org/drawingml/2006/main" noChangeAspect="1"/>
+            </wp:cNvGraphicFramePr>
+            <a:graphic xmlns:a="http://schemas.openxmlformats.org/drawingml/2006/main">
+              <a:graphicData uri="http://schemas.openxmlformats.org/drawingml/2006/picture">
+                <pic:pic xmlns:pic="http://schemas.openxmlformats.org/drawingml/2006/picture">
+                  <pic:nvPicPr>
+                    <pic:cNvPr id="3" name="Imagen 3" descr="Texto&#10;&#10;Descripción generada automáticamente"/>
+                    <pic:cNvPicPr>
+                      <a:picLocks noChangeAspect="1" noChangeArrowheads="1"/>
+                    </pic:cNvPicPr>
+                  </pic:nvPicPr>
+                  <pic:blipFill>
+                    <a:blip r:embed="rId10" cstate="print">
+                      <a:extLst>
+                        <a:ext uri="{28A0092B-C50C-407E-A947-70E740481C1C}">
+                          <a14:useLocalDpi xmlns:a14="http://schemas.microsoft.com/office/drawing/2010/main" val="0"/>
+                        </a:ext>
+                      </a:extLst>
+                    </a:blip>
+                    <a:srcRect/>
+                    <a:stretch>
+                      <a:fillRect/>
+                    </a:stretch>
+                  </pic:blipFill>
+                  <pic:spPr bwMode="auto">
+                    <a:xfrm>
+                      <a:off x="0" y="0"/>
+                      <a:ext cx="5416255" cy="2723172"/>
+                    </a:xfrm>
+                    <a:prstGeom prst="rect">
+                      <a:avLst/>
+                    </a:prstGeom>
+                    <a:noFill/>
+                    <a:ln>
+                      <a:noFill/>
+                    </a:ln>
+                  </pic:spPr>
+                </pic:pic>
+              </a:graphicData>
+            </a:graphic>
+          </wp:inline>
+        </w:drawing>
+      </w:r>
+    </w:p>
+    <w:p>
+      <w:pPr>
+        <w:jc w:val="both"/>
+      </w:pPr>
+      <w:r>
+        <w:lastRenderedPageBreak/>
+        <w:t>Para elegir las opciones del menú, es necesario ingresar el número de las opciones mostradas en el menú, en caso de que no se ingrese un valor dentro de las opciones devolverá un mensaje de error.</w:t>
+      </w:r>
+    </w:p>
+    <w:p>
+      <w:pPr>
+        <w:pStyle w:val="Ttulo3"/>
+      </w:pPr>
+      <w:r>
+        <w:t>Menú General</w:t>
+      </w:r>
+    </w:p>
+    <w:p>
+      <w:r>
+        <w:t>Para poder desplegar el menú de opciones generales es necesario ingresar el siguiente comando:</w:t>
+      </w:r>
+    </w:p>
+    <w:p>
+      <w:r>
+        <w:rPr>
+          <w:noProof/>
+        </w:rPr>
+        <w:drawing>
+          <wp:inline distT="0" distB="0" distL="0" distR="0" wp14:anchorId="2F76BF03" wp14:editId="06FFA906">
+            <wp:extent cx="5943600" cy="852170"/>
+            <wp:effectExtent l="0" t="0" r="0" b="5080"/>
+            <wp:docPr id="4" name="Imagen 4" descr="Forma&#10;&#10;Descripción generada automáticamente"/>
+            <wp:cNvGraphicFramePr>
+              <a:graphicFrameLocks xmlns:a="http://schemas.openxmlformats.org/drawingml/2006/main" noChangeAspect="1"/>
+            </wp:cNvGraphicFramePr>
+            <a:graphic xmlns:a="http://schemas.openxmlformats.org/drawingml/2006/main">
+              <a:graphicData uri="http://schemas.openxmlformats.org/drawingml/2006/picture">
+                <pic:pic xmlns:pic="http://schemas.openxmlformats.org/drawingml/2006/picture">
+                  <pic:nvPicPr>
+                    <pic:cNvPr id="4" name="Imagen 4" descr="Forma&#10;&#10;Descripción generada automáticamente"/>
+                    <pic:cNvPicPr>
+                      <a:picLocks noChangeAspect="1" noChangeArrowheads="1"/>
+                    </pic:cNvPicPr>
+                  </pic:nvPicPr>
+                  <pic:blipFill>
+                    <a:blip r:embed="rId11" cstate="print">
+                      <a:extLst>
+                        <a:ext uri="{28A0092B-C50C-407E-A947-70E740481C1C}">
+                          <a14:useLocalDpi xmlns:a14="http://schemas.microsoft.com/office/drawing/2010/main" val="0"/>
+                        </a:ext>
+                      </a:extLst>
+                    </a:blip>
+                    <a:srcRect/>
+                    <a:stretch>
+                      <a:fillRect/>
+                    </a:stretch>
+                  </pic:blipFill>
+                  <pic:spPr bwMode="auto">
+                    <a:xfrm>
+                      <a:off x="0" y="0"/>
+                      <a:ext cx="5943600" cy="852170"/>
+                    </a:xfrm>
+                    <a:prstGeom prst="rect">
+                      <a:avLst/>
+                    </a:prstGeom>
+                    <a:noFill/>
+                    <a:ln>
+                      <a:noFill/>
+                    </a:ln>
+                  </pic:spPr>
+                </pic:pic>
+              </a:graphicData>
+            </a:graphic>
+          </wp:inline>
+        </w:drawing>
+      </w:r>
+    </w:p>
+    <w:p>
+      <w:r>
+        <w:t>Una vez ejecutado el comando mostrará lo siguiente en consola:</w:t>
+      </w:r>
+    </w:p>
+    <w:p>
+      <w:r>
+        <w:rPr>
+          <w:noProof/>
+        </w:rPr>
+        <w:drawing>
+          <wp:inline distT="0" distB="0" distL="0" distR="0" wp14:anchorId="2C53882E" wp14:editId="68620507">
+            <wp:extent cx="5943600" cy="2040890"/>
+            <wp:effectExtent l="0" t="0" r="0" b="0"/>
+            <wp:docPr id="5" name="Imagen 5" descr="Texto&#10;&#10;Descripción generada automáticamente"/>
+            <wp:cNvGraphicFramePr>
+              <a:graphicFrameLocks xmlns:a="http://schemas.openxmlformats.org/drawingml/2006/main" noChangeAspect="1"/>
+            </wp:cNvGraphicFramePr>
+            <a:graphic xmlns:a="http://schemas.openxmlformats.org/drawingml/2006/main">
+              <a:graphicData uri="http://schemas.openxmlformats.org/drawingml/2006/picture">
+                <pic:pic xmlns:pic="http://schemas.openxmlformats.org/drawingml/2006/picture">
+                  <pic:nvPicPr>
+                    <pic:cNvPr id="5" name="Imagen 5" descr="Texto&#10;&#10;Descripción generada automáticamente"/>
+                    <pic:cNvPicPr>
+                      <a:picLocks noChangeAspect="1" noChangeArrowheads="1"/>
+                    </pic:cNvPicPr>
+                  </pic:nvPicPr>
+                  <pic:blipFill>
+                    <a:blip r:embed="rId12" cstate="print">
+                      <a:extLst>
+                        <a:ext uri="{28A0092B-C50C-407E-A947-70E740481C1C}">
+                          <a14:useLocalDpi xmlns:a14="http://schemas.microsoft.com/office/drawing/2010/main" val="0"/>
+                        </a:ext>
+                      </a:extLst>
+                    </a:blip>
+                    <a:srcRect/>
+                    <a:stretch>
+                      <a:fillRect/>
+                    </a:stretch>
+                  </pic:blipFill>
+                  <pic:spPr bwMode="auto">
+                    <a:xfrm>
+                      <a:off x="0" y="0"/>
+                      <a:ext cx="5943600" cy="2040890"/>
+                    </a:xfrm>
+                    <a:prstGeom prst="rect">
+                      <a:avLst/>
+                    </a:prstGeom>
+                    <a:noFill/>
+                    <a:ln>
+                      <a:noFill/>
+                    </a:ln>
+                  </pic:spPr>
+                </pic:pic>
+              </a:graphicData>
+            </a:graphic>
+          </wp:inline>
+        </w:drawing>
+      </w:r>
+    </w:p>
+    <w:p>
+      <w:r>
+        <w:t>Para seleccionar las opciones del menú, es necesario ingresar el número de la opción. En caso de que se ingrese una opción que no se muestra en el menú devolverá un mensaje de error.</w:t>
+      </w:r>
+    </w:p>
+    <w:p>
+      <w:r>
+        <w:br w:type="page"/>
+      </w:r>
+    </w:p>
+    <w:p>
       <w:pPr>
         <w:pStyle w:val="Ttulo1"/>
         <w:rPr>
           <w:rFonts w:eastAsia="Times New Roman" w:cs="Times New Roman"/>
-          <w:sz w:val="32"/>
-        </w:rPr>
-      </w:pPr>
-      <w:bookmarkStart w:id="4" w:name="_Toc82948759"/>
-      <w:r>
-        <w:rPr>
-          <w:rFonts w:eastAsia="Times New Roman" w:cs="Times New Roman"/>
-        </w:rPr>
+        </w:rPr>
+      </w:pPr>
+      <w:bookmarkStart w:id="4" w:name="_Toc83742620"/>
+      <w:r>
+        <w:rPr>
+          <w:rFonts w:eastAsia="Times New Roman" w:cs="Times New Roman"/>
+        </w:rPr>
+        <w:lastRenderedPageBreak/>
         <w:t>Pruebas de funcionalidad</w:t>
       </w:r>
       <w:bookmarkEnd w:id="4"/>
@@ -1741,12 +2119,417 @@
     </w:p>
     <w:p>
       <w:pPr>
+        <w:pStyle w:val="Ttulo3"/>
+      </w:pPr>
+      <w:r>
+        <w:t>Asignar tipos de habitación</w:t>
+      </w:r>
+    </w:p>
+    <w:p>
+      <w:pPr>
+        <w:jc w:val="center"/>
+      </w:pPr>
+      <w:r>
+        <w:rPr>
+          <w:noProof/>
+        </w:rPr>
+        <w:drawing>
+          <wp:inline distT="0" distB="0" distL="0" distR="0" wp14:anchorId="0E2BAE05" wp14:editId="0ACAF27E">
+            <wp:extent cx="4206240" cy="2446020"/>
+            <wp:effectExtent l="0" t="0" r="3810" b="0"/>
+            <wp:docPr id="6" name="Imagen 6" descr="Texto&#10;&#10;Descripción generada automáticamente"/>
+            <wp:cNvGraphicFramePr>
+              <a:graphicFrameLocks xmlns:a="http://schemas.openxmlformats.org/drawingml/2006/main" noChangeAspect="1"/>
+            </wp:cNvGraphicFramePr>
+            <a:graphic xmlns:a="http://schemas.openxmlformats.org/drawingml/2006/main">
+              <a:graphicData uri="http://schemas.openxmlformats.org/drawingml/2006/picture">
+                <pic:pic xmlns:pic="http://schemas.openxmlformats.org/drawingml/2006/picture">
+                  <pic:nvPicPr>
+                    <pic:cNvPr id="6" name="Imagen 6" descr="Texto&#10;&#10;Descripción generada automáticamente"/>
+                    <pic:cNvPicPr>
+                      <a:picLocks noChangeAspect="1" noChangeArrowheads="1"/>
+                    </pic:cNvPicPr>
+                  </pic:nvPicPr>
+                  <pic:blipFill rotWithShape="1">
+                    <a:blip r:embed="rId13">
+                      <a:extLst>
+                        <a:ext uri="{28A0092B-C50C-407E-A947-70E740481C1C}">
+                          <a14:useLocalDpi xmlns:a14="http://schemas.microsoft.com/office/drawing/2010/main" val="0"/>
+                        </a:ext>
+                      </a:extLst>
+                    </a:blip>
+                    <a:srcRect b="2134"/>
+                    <a:stretch/>
+                  </pic:blipFill>
+                  <pic:spPr bwMode="auto">
+                    <a:xfrm>
+                      <a:off x="0" y="0"/>
+                      <a:ext cx="4206240" cy="2446020"/>
+                    </a:xfrm>
+                    <a:prstGeom prst="rect">
+                      <a:avLst/>
+                    </a:prstGeom>
+                    <a:noFill/>
+                    <a:ln>
+                      <a:noFill/>
+                    </a:ln>
+                    <a:extLst>
+                      <a:ext uri="{53640926-AAD7-44D8-BBD7-CCE9431645EC}">
+                        <a14:shadowObscured xmlns:a14="http://schemas.microsoft.com/office/drawing/2010/main"/>
+                      </a:ext>
+                    </a:extLst>
+                  </pic:spPr>
+                </pic:pic>
+              </a:graphicData>
+            </a:graphic>
+          </wp:inline>
+        </w:drawing>
+      </w:r>
+    </w:p>
+    <w:p>
+      <w:pPr>
+        <w:pStyle w:val="Ttulo3"/>
+      </w:pPr>
+      <w:r>
+        <w:t>Cargar tipo de habitación</w:t>
+      </w:r>
+    </w:p>
+    <w:p>
+      <w:pPr>
+        <w:jc w:val="center"/>
+      </w:pPr>
+      <w:r>
+        <w:rPr>
+          <w:noProof/>
+        </w:rPr>
+        <w:drawing>
+          <wp:inline distT="0" distB="0" distL="0" distR="0" wp14:anchorId="66629136" wp14:editId="1AFE911C">
+            <wp:extent cx="5943600" cy="1361440"/>
+            <wp:effectExtent l="0" t="0" r="0" b="0"/>
+            <wp:docPr id="7" name="Imagen 7" descr="Texto&#10;&#10;Descripción generada automáticamente"/>
+            <wp:cNvGraphicFramePr>
+              <a:graphicFrameLocks xmlns:a="http://schemas.openxmlformats.org/drawingml/2006/main" noChangeAspect="1"/>
+            </wp:cNvGraphicFramePr>
+            <a:graphic xmlns:a="http://schemas.openxmlformats.org/drawingml/2006/main">
+              <a:graphicData uri="http://schemas.openxmlformats.org/drawingml/2006/picture">
+                <pic:pic xmlns:pic="http://schemas.openxmlformats.org/drawingml/2006/picture">
+                  <pic:nvPicPr>
+                    <pic:cNvPr id="7" name="Imagen 7" descr="Texto&#10;&#10;Descripción generada automáticamente"/>
+                    <pic:cNvPicPr>
+                      <a:picLocks noChangeAspect="1" noChangeArrowheads="1"/>
+                    </pic:cNvPicPr>
+                  </pic:nvPicPr>
+                  <pic:blipFill>
+                    <a:blip r:embed="rId14">
+                      <a:extLst>
+                        <a:ext uri="{28A0092B-C50C-407E-A947-70E740481C1C}">
+                          <a14:useLocalDpi xmlns:a14="http://schemas.microsoft.com/office/drawing/2010/main" val="0"/>
+                        </a:ext>
+                      </a:extLst>
+                    </a:blip>
+                    <a:srcRect/>
+                    <a:stretch>
+                      <a:fillRect/>
+                    </a:stretch>
+                  </pic:blipFill>
+                  <pic:spPr bwMode="auto">
+                    <a:xfrm>
+                      <a:off x="0" y="0"/>
+                      <a:ext cx="5943600" cy="1361440"/>
+                    </a:xfrm>
+                    <a:prstGeom prst="rect">
+                      <a:avLst/>
+                    </a:prstGeom>
+                    <a:noFill/>
+                    <a:ln>
+                      <a:noFill/>
+                    </a:ln>
+                  </pic:spPr>
+                </pic:pic>
+              </a:graphicData>
+            </a:graphic>
+          </wp:inline>
+        </w:drawing>
+      </w:r>
+    </w:p>
+    <w:p>
+      <w:pPr>
+        <w:pStyle w:val="Ttulo3"/>
+      </w:pPr>
+      <w:r>
+        <w:t>Menú administrador</w:t>
+      </w:r>
+    </w:p>
+    <w:p>
+      <w:pPr>
+        <w:jc w:val="center"/>
+      </w:pPr>
+      <w:r>
+        <w:rPr>
+          <w:noProof/>
+        </w:rPr>
+        <w:drawing>
+          <wp:inline distT="0" distB="0" distL="0" distR="0" wp14:anchorId="69484523" wp14:editId="43385EDC">
+            <wp:extent cx="3162300" cy="1638300"/>
+            <wp:effectExtent l="0" t="0" r="0" b="0"/>
+            <wp:docPr id="8" name="Imagen 8" descr="Texto&#10;&#10;Descripción generada automáticamente"/>
+            <wp:cNvGraphicFramePr>
+              <a:graphicFrameLocks xmlns:a="http://schemas.openxmlformats.org/drawingml/2006/main" noChangeAspect="1"/>
+            </wp:cNvGraphicFramePr>
+            <a:graphic xmlns:a="http://schemas.openxmlformats.org/drawingml/2006/main">
+              <a:graphicData uri="http://schemas.openxmlformats.org/drawingml/2006/picture">
+                <pic:pic xmlns:pic="http://schemas.openxmlformats.org/drawingml/2006/picture">
+                  <pic:nvPicPr>
+                    <pic:cNvPr id="8" name="Imagen 8" descr="Texto&#10;&#10;Descripción generada automáticamente"/>
+                    <pic:cNvPicPr>
+                      <a:picLocks noChangeAspect="1" noChangeArrowheads="1"/>
+                    </pic:cNvPicPr>
+                  </pic:nvPicPr>
+                  <pic:blipFill>
+                    <a:blip r:embed="rId15">
+                      <a:extLst>
+                        <a:ext uri="{28A0092B-C50C-407E-A947-70E740481C1C}">
+                          <a14:useLocalDpi xmlns:a14="http://schemas.microsoft.com/office/drawing/2010/main" val="0"/>
+                        </a:ext>
+                      </a:extLst>
+                    </a:blip>
+                    <a:srcRect/>
+                    <a:stretch>
+                      <a:fillRect/>
+                    </a:stretch>
+                  </pic:blipFill>
+                  <pic:spPr bwMode="auto">
+                    <a:xfrm>
+                      <a:off x="0" y="0"/>
+                      <a:ext cx="3162300" cy="1638300"/>
+                    </a:xfrm>
+                    <a:prstGeom prst="rect">
+                      <a:avLst/>
+                    </a:prstGeom>
+                    <a:noFill/>
+                    <a:ln>
+                      <a:noFill/>
+                    </a:ln>
+                  </pic:spPr>
+                </pic:pic>
+              </a:graphicData>
+            </a:graphic>
+          </wp:inline>
+        </w:drawing>
+      </w:r>
+    </w:p>
+    <w:p>
+      <w:pPr>
+        <w:pStyle w:val="Ttulo3"/>
+      </w:pPr>
+      <w:r>
+        <w:lastRenderedPageBreak/>
+        <w:t>Información del hotel</w:t>
+      </w:r>
+    </w:p>
+    <w:p>
+      <w:pPr>
+        <w:pStyle w:val="Ttulo4"/>
+      </w:pPr>
+      <w:r>
+        <w:t>Menú de información del hotel</w:t>
+      </w:r>
+    </w:p>
+    <w:p>
+      <w:pPr>
+        <w:jc w:val="center"/>
+      </w:pPr>
+      <w:r>
+        <w:rPr>
+          <w:noProof/>
+        </w:rPr>
+        <w:drawing>
+          <wp:inline distT="0" distB="0" distL="0" distR="0" wp14:anchorId="19C2F068" wp14:editId="0FA85008">
+            <wp:extent cx="2628900" cy="769620"/>
+            <wp:effectExtent l="0" t="0" r="0" b="0"/>
+            <wp:docPr id="9" name="Imagen 9" descr="Texto&#10;&#10;Descripción generada automáticamente"/>
+            <wp:cNvGraphicFramePr>
+              <a:graphicFrameLocks xmlns:a="http://schemas.openxmlformats.org/drawingml/2006/main" noChangeAspect="1"/>
+            </wp:cNvGraphicFramePr>
+            <a:graphic xmlns:a="http://schemas.openxmlformats.org/drawingml/2006/main">
+              <a:graphicData uri="http://schemas.openxmlformats.org/drawingml/2006/picture">
+                <pic:pic xmlns:pic="http://schemas.openxmlformats.org/drawingml/2006/picture">
+                  <pic:nvPicPr>
+                    <pic:cNvPr id="9" name="Imagen 9" descr="Texto&#10;&#10;Descripción generada automáticamente"/>
+                    <pic:cNvPicPr>
+                      <a:picLocks noChangeAspect="1" noChangeArrowheads="1"/>
+                    </pic:cNvPicPr>
+                  </pic:nvPicPr>
+                  <pic:blipFill>
+                    <a:blip r:embed="rId16">
+                      <a:extLst>
+                        <a:ext uri="{28A0092B-C50C-407E-A947-70E740481C1C}">
+                          <a14:useLocalDpi xmlns:a14="http://schemas.microsoft.com/office/drawing/2010/main" val="0"/>
+                        </a:ext>
+                      </a:extLst>
+                    </a:blip>
+                    <a:srcRect/>
+                    <a:stretch>
+                      <a:fillRect/>
+                    </a:stretch>
+                  </pic:blipFill>
+                  <pic:spPr bwMode="auto">
+                    <a:xfrm>
+                      <a:off x="0" y="0"/>
+                      <a:ext cx="2628900" cy="769620"/>
+                    </a:xfrm>
+                    <a:prstGeom prst="rect">
+                      <a:avLst/>
+                    </a:prstGeom>
+                    <a:noFill/>
+                    <a:ln>
+                      <a:noFill/>
+                    </a:ln>
+                  </pic:spPr>
+                </pic:pic>
+              </a:graphicData>
+            </a:graphic>
+          </wp:inline>
+        </w:drawing>
+      </w:r>
+    </w:p>
+    <w:p>
+      <w:pPr>
+        <w:pStyle w:val="Ttulo4"/>
+      </w:pPr>
+      <w:r>
+        <w:t>Modificar la información del hotel</w:t>
+      </w:r>
+    </w:p>
+    <w:p>
+      <w:pPr>
+        <w:jc w:val="center"/>
+      </w:pPr>
+      <w:r>
+        <w:rPr>
+          <w:noProof/>
+        </w:rPr>
+        <w:drawing>
+          <wp:inline distT="0" distB="0" distL="0" distR="0" wp14:anchorId="342D3971" wp14:editId="5009E08F">
+            <wp:extent cx="2956560" cy="1882140"/>
+            <wp:effectExtent l="0" t="0" r="0" b="3810"/>
+            <wp:docPr id="12" name="Imagen 12" descr="Texto&#10;&#10;Descripción generada automáticamente"/>
+            <wp:cNvGraphicFramePr>
+              <a:graphicFrameLocks xmlns:a="http://schemas.openxmlformats.org/drawingml/2006/main" noChangeAspect="1"/>
+            </wp:cNvGraphicFramePr>
+            <a:graphic xmlns:a="http://schemas.openxmlformats.org/drawingml/2006/main">
+              <a:graphicData uri="http://schemas.openxmlformats.org/drawingml/2006/picture">
+                <pic:pic xmlns:pic="http://schemas.openxmlformats.org/drawingml/2006/picture">
+                  <pic:nvPicPr>
+                    <pic:cNvPr id="12" name="Imagen 12" descr="Texto&#10;&#10;Descripción generada automáticamente"/>
+                    <pic:cNvPicPr>
+                      <a:picLocks noChangeAspect="1" noChangeArrowheads="1"/>
+                    </pic:cNvPicPr>
+                  </pic:nvPicPr>
+                  <pic:blipFill>
+                    <a:blip r:embed="rId17">
+                      <a:extLst>
+                        <a:ext uri="{28A0092B-C50C-407E-A947-70E740481C1C}">
+                          <a14:useLocalDpi xmlns:a14="http://schemas.microsoft.com/office/drawing/2010/main" val="0"/>
+                        </a:ext>
+                      </a:extLst>
+                    </a:blip>
+                    <a:srcRect/>
+                    <a:stretch>
+                      <a:fillRect/>
+                    </a:stretch>
+                  </pic:blipFill>
+                  <pic:spPr bwMode="auto">
+                    <a:xfrm>
+                      <a:off x="0" y="0"/>
+                      <a:ext cx="2956560" cy="1882140"/>
+                    </a:xfrm>
+                    <a:prstGeom prst="rect">
+                      <a:avLst/>
+                    </a:prstGeom>
+                    <a:noFill/>
+                    <a:ln>
+                      <a:noFill/>
+                    </a:ln>
+                  </pic:spPr>
+                </pic:pic>
+              </a:graphicData>
+            </a:graphic>
+          </wp:inline>
+        </w:drawing>
+      </w:r>
+    </w:p>
+    <w:p>
+      <w:pPr>
+        <w:pStyle w:val="Ttulo4"/>
+      </w:pPr>
+      <w:r>
+        <w:t>Mostrar información del hotel</w:t>
+      </w:r>
+    </w:p>
+    <w:p>
+      <w:r>
+        <w:rPr>
+          <w:noProof/>
+        </w:rPr>
+        <w:drawing>
+          <wp:inline distT="0" distB="0" distL="0" distR="0" wp14:anchorId="24251348" wp14:editId="5FB2CE53">
+            <wp:extent cx="5554980" cy="1120140"/>
+            <wp:effectExtent l="0" t="0" r="7620" b="3810"/>
+            <wp:docPr id="13" name="Imagen 13"/>
+            <wp:cNvGraphicFramePr>
+              <a:graphicFrameLocks xmlns:a="http://schemas.openxmlformats.org/drawingml/2006/main" noChangeAspect="1"/>
+            </wp:cNvGraphicFramePr>
+            <a:graphic xmlns:a="http://schemas.openxmlformats.org/drawingml/2006/main">
+              <a:graphicData uri="http://schemas.openxmlformats.org/drawingml/2006/picture">
+                <pic:pic xmlns:pic="http://schemas.openxmlformats.org/drawingml/2006/picture">
+                  <pic:nvPicPr>
+                    <pic:cNvPr id="0" name="Picture 21"/>
+                    <pic:cNvPicPr>
+                      <a:picLocks noChangeAspect="1" noChangeArrowheads="1"/>
+                    </pic:cNvPicPr>
+                  </pic:nvPicPr>
+                  <pic:blipFill>
+                    <a:blip r:embed="rId18">
+                      <a:extLst>
+                        <a:ext uri="{28A0092B-C50C-407E-A947-70E740481C1C}">
+                          <a14:useLocalDpi xmlns:a14="http://schemas.microsoft.com/office/drawing/2010/main" val="0"/>
+                        </a:ext>
+                      </a:extLst>
+                    </a:blip>
+                    <a:srcRect/>
+                    <a:stretch>
+                      <a:fillRect/>
+                    </a:stretch>
+                  </pic:blipFill>
+                  <pic:spPr bwMode="auto">
+                    <a:xfrm>
+                      <a:off x="0" y="0"/>
+                      <a:ext cx="5554980" cy="1120140"/>
+                    </a:xfrm>
+                    <a:prstGeom prst="rect">
+                      <a:avLst/>
+                    </a:prstGeom>
+                    <a:noFill/>
+                    <a:ln>
+                      <a:noFill/>
+                    </a:ln>
+                  </pic:spPr>
+                </pic:pic>
+              </a:graphicData>
+            </a:graphic>
+          </wp:inline>
+        </w:drawing>
+      </w:r>
+    </w:p>
+    <w:p>
+      <w:pPr>
         <w:pStyle w:val="Ttulo1"/>
         <w:rPr>
           <w:rFonts w:eastAsia="Times New Roman" w:cs="Times New Roman"/>
         </w:rPr>
       </w:pPr>
-      <w:bookmarkStart w:id="5" w:name="_Toc82948760"/>
+      <w:bookmarkStart w:id="5" w:name="_Toc83742621"/>
       <w:r>
         <w:rPr>
           <w:rFonts w:eastAsia="Times New Roman" w:cs="Times New Roman"/>
@@ -1757,16 +2540,46 @@
     </w:p>
     <w:p>
       <w:pPr>
+        <w:jc w:val="both"/>
+      </w:pPr>
+      <w:r>
+        <w:t xml:space="preserve">El problema que se pretende resolver en el presente proyecto es </w:t>
+      </w:r>
+      <w:r>
+        <w:t>un sistema para gestionar y cobrar los servicios de hotelería. Debido a que la mayoría de estos sistemas se pretenden adaptar a cualquier tipo de establecimiento es programado de forma modular.</w:t>
+      </w:r>
+    </w:p>
+    <w:p>
+      <w:pPr>
+        <w:jc w:val="both"/>
+      </w:pPr>
+      <w:r>
+        <w:t>En el proyecto, se pretende compone de dos funcionalidades, el primero de las opciones administrativas donde se mostrará la información del hotel, se cargan las habitaciones, etc. Por otro lado, se encuentran las opciones generales donde el usuario puede reservar, cancelar la reservación y salir.</w:t>
+      </w:r>
+    </w:p>
+    <w:p>
+      <w:r>
+        <w:br w:type="page"/>
+      </w:r>
+    </w:p>
+    <w:p>
+      <w:pPr>
         <w:pStyle w:val="Ttulo1"/>
-        <w:rPr>
-          <w:rFonts w:eastAsia="Times New Roman" w:cs="Times New Roman"/>
-        </w:rPr>
-      </w:pPr>
-      <w:bookmarkStart w:id="6" w:name="_Toc82948761"/>
-      <w:r>
-        <w:rPr>
-          <w:rFonts w:eastAsia="Times New Roman" w:cs="Times New Roman"/>
-        </w:rPr>
+        <w:numPr>
+          <w:ilvl w:val="0"/>
+          <w:numId w:val="0"/>
+        </w:numPr>
+        <w:ind w:left="432" w:hanging="432"/>
+        <w:rPr>
+          <w:rFonts w:eastAsia="Times New Roman" w:cs="Times New Roman"/>
+        </w:rPr>
+      </w:pPr>
+      <w:bookmarkStart w:id="6" w:name="_Toc83742622"/>
+      <w:r>
+        <w:rPr>
+          <w:rFonts w:eastAsia="Times New Roman" w:cs="Times New Roman"/>
+        </w:rPr>
+        <w:lastRenderedPageBreak/>
         <w:t>Diseño programa</w:t>
       </w:r>
       <w:bookmarkEnd w:id="6"/>
@@ -1778,7 +2591,7 @@
           <w:rFonts w:eastAsia="Times New Roman" w:cs="Times New Roman"/>
         </w:rPr>
       </w:pPr>
-      <w:bookmarkStart w:id="7" w:name="_Toc82948762"/>
+      <w:bookmarkStart w:id="7" w:name="_Toc83742623"/>
       <w:r>
         <w:rPr>
           <w:rFonts w:eastAsia="Times New Roman" w:cs="Times New Roman"/>
@@ -1794,19 +2607,22 @@
       </w:r>
     </w:p>
     <w:p>
+      <w:r>
+        <w:t>A continuación, se presentarán las decisiones de diseño que se utilizaron para el presente proyecto:</w:t>
+      </w:r>
+    </w:p>
+    <w:p>
       <w:pPr>
         <w:pStyle w:val="Ttulo3"/>
       </w:pPr>
-      <w:bookmarkStart w:id="8" w:name="_Toc82948763"/>
+      <w:bookmarkStart w:id="8" w:name="_Toc83742624"/>
       <w:r>
         <w:t xml:space="preserve">Diagrama de </w:t>
       </w:r>
-      <w:proofErr w:type="spellStart"/>
-      <w:r>
-        <w:t>features</w:t>
-      </w:r>
       <w:bookmarkEnd w:id="8"/>
-      <w:proofErr w:type="spellEnd"/>
+      <w:r>
+        <w:t>funcionalidad</w:t>
+      </w:r>
     </w:p>
     <w:p>
       <w:r>
@@ -1831,7 +2647,7 @@
                     </pic:cNvPicPr>
                   </pic:nvPicPr>
                   <pic:blipFill>
-                    <a:blip r:embed="rId7" cstate="print">
+                    <a:blip r:embed="rId19" cstate="print">
                       <a:extLst>
                         <a:ext uri="{28A0092B-C50C-407E-A947-70E740481C1C}">
                           <a14:useLocalDpi xmlns:a14="http://schemas.microsoft.com/office/drawing/2010/main" val="0"/>
@@ -1870,7 +2686,7 @@
           <w:rFonts w:eastAsia="Times New Roman" w:cs="Times New Roman"/>
         </w:rPr>
       </w:pPr>
-      <w:bookmarkStart w:id="9" w:name="_Toc82948764"/>
+      <w:bookmarkStart w:id="9" w:name="_Toc83742625"/>
       <w:r>
         <w:rPr>
           <w:rFonts w:eastAsia="Times New Roman" w:cs="Times New Roman"/>
@@ -1890,7 +2706,7 @@
       <w:pPr>
         <w:pStyle w:val="Ttulo3"/>
       </w:pPr>
-      <w:bookmarkStart w:id="10" w:name="_Toc82948765"/>
+      <w:bookmarkStart w:id="10" w:name="_Toc83742626"/>
       <w:r>
         <w:rPr>
           <w:noProof/>
@@ -1929,7 +2745,7 @@
                     </pic:cNvPicPr>
                   </pic:nvPicPr>
                   <pic:blipFill>
-                    <a:blip r:embed="rId8" cstate="print">
+                    <a:blip r:embed="rId20" cstate="print">
                       <a:extLst>
                         <a:ext uri="{28A0092B-C50C-407E-A947-70E740481C1C}">
                           <a14:useLocalDpi xmlns:a14="http://schemas.microsoft.com/office/drawing/2010/main" val="0"/>
@@ -1971,22 +2787,118 @@
       </w:r>
       <w:bookmarkEnd w:id="10"/>
     </w:p>
+    <w:p>
+      <w:pPr>
+        <w:rPr>
+          <w:b/>
+          <w:sz w:val="24"/>
+          <w:szCs w:val="28"/>
+        </w:rPr>
+      </w:pPr>
+      <w:r>
+        <w:br w:type="page"/>
+      </w:r>
+    </w:p>
+    <w:p>
+      <w:pPr>
+        <w:pStyle w:val="Ttulo1"/>
+        <w:rPr>
+          <w:rFonts w:eastAsia="Times New Roman" w:cs="Times New Roman"/>
+        </w:rPr>
+      </w:pPr>
+      <w:bookmarkStart w:id="11" w:name="_Toc83742627"/>
+      <w:r>
+        <w:rPr>
+          <w:rFonts w:eastAsia="Times New Roman" w:cs="Times New Roman"/>
+        </w:rPr>
+        <w:lastRenderedPageBreak/>
+        <w:t>Librerías Usadas</w:t>
+      </w:r>
+      <w:bookmarkEnd w:id="11"/>
+      <w:r>
+        <w:rPr>
+          <w:rFonts w:eastAsia="Times New Roman" w:cs="Times New Roman"/>
+        </w:rPr>
+        <w:t xml:space="preserve"> </w:t>
+      </w:r>
+    </w:p>
+    <w:tbl>
+      <w:tblPr>
+        <w:tblStyle w:val="Tablaconcuadrcula"/>
+        <w:tblW w:w="0" w:type="auto"/>
+        <w:tblLook w:val="04A0" w:firstRow="1" w:lastRow="0" w:firstColumn="1" w:lastColumn="0" w:noHBand="0" w:noVBand="1"/>
+      </w:tblPr>
+      <w:tblGrid>
+        <w:gridCol w:w="4675"/>
+        <w:gridCol w:w="4675"/>
+      </w:tblGrid>
+      <w:tr>
+        <w:tc>
+          <w:tcPr>
+            <w:tcW w:w="4675" w:type="dxa"/>
+          </w:tcPr>
+          <w:p>
+            <w:pPr>
+              <w:jc w:val="center"/>
+              <w:rPr>
+                <w:b/>
+                <w:bCs/>
+              </w:rPr>
+            </w:pPr>
+            <w:r>
+              <w:rPr>
+                <w:b/>
+                <w:bCs/>
+              </w:rPr>
+              <w:t>Librería</w:t>
+            </w:r>
+          </w:p>
+        </w:tc>
+        <w:tc>
+          <w:tcPr>
+            <w:tcW w:w="4675" w:type="dxa"/>
+          </w:tcPr>
+          <w:p>
+            <w:pPr>
+              <w:jc w:val="center"/>
+              <w:rPr>
+                <w:b/>
+                <w:bCs/>
+              </w:rPr>
+            </w:pPr>
+            <w:r>
+              <w:rPr>
+                <w:b/>
+                <w:bCs/>
+              </w:rPr>
+              <w:t>Descripción</w:t>
+            </w:r>
+          </w:p>
+        </w:tc>
+      </w:tr>
+    </w:tbl>
     <w:p/>
     <w:p>
+      <w:r>
+        <w:br w:type="page"/>
+      </w:r>
+    </w:p>
+    <w:p>
       <w:pPr>
         <w:pStyle w:val="Ttulo1"/>
         <w:rPr>
           <w:rFonts w:eastAsia="Times New Roman" w:cs="Times New Roman"/>
         </w:rPr>
       </w:pPr>
-      <w:bookmarkStart w:id="11" w:name="_Toc82948766"/>
-      <w:r>
-        <w:rPr>
-          <w:rFonts w:eastAsia="Times New Roman" w:cs="Times New Roman"/>
-        </w:rPr>
-        <w:t>Librerías Usadas</w:t>
-      </w:r>
-      <w:bookmarkEnd w:id="11"/>
+      <w:bookmarkStart w:id="12" w:name="_Toc83742628"/>
+      <w:r>
+        <w:rPr>
+          <w:rFonts w:eastAsia="Times New Roman" w:cs="Times New Roman"/>
+        </w:rPr>
+        <w:lastRenderedPageBreak/>
+        <w:t>Resultados</w:t>
+      </w:r>
+      <w:bookmarkEnd w:id="12"/>
       <w:r>
         <w:rPr>
           <w:rFonts w:eastAsia="Times New Roman" w:cs="Times New Roman"/>
@@ -1994,6 +2906,479 @@
         <w:t xml:space="preserve"> </w:t>
       </w:r>
     </w:p>
+    <w:tbl>
+      <w:tblPr>
+        <w:tblStyle w:val="Tablaconcuadrcula"/>
+        <w:tblW w:w="11149" w:type="dxa"/>
+        <w:tblInd w:w="-899" w:type="dxa"/>
+        <w:tblLook w:val="04A0" w:firstRow="1" w:lastRow="0" w:firstColumn="1" w:lastColumn="0" w:noHBand="0" w:noVBand="1"/>
+      </w:tblPr>
+      <w:tblGrid>
+        <w:gridCol w:w="3715"/>
+        <w:gridCol w:w="3717"/>
+        <w:gridCol w:w="3717"/>
+      </w:tblGrid>
+      <w:tr>
+        <w:trPr>
+          <w:trHeight w:val="506"/>
+        </w:trPr>
+        <w:tc>
+          <w:tcPr>
+            <w:tcW w:w="3715" w:type="dxa"/>
+          </w:tcPr>
+          <w:p>
+            <w:pPr>
+              <w:jc w:val="center"/>
+              <w:rPr>
+                <w:b/>
+                <w:bCs/>
+              </w:rPr>
+            </w:pPr>
+            <w:r>
+              <w:rPr>
+                <w:b/>
+                <w:bCs/>
+              </w:rPr>
+              <w:t>Objetivo</w:t>
+            </w:r>
+          </w:p>
+        </w:tc>
+        <w:tc>
+          <w:tcPr>
+            <w:tcW w:w="3717" w:type="dxa"/>
+          </w:tcPr>
+          <w:p>
+            <w:pPr>
+              <w:jc w:val="center"/>
+              <w:rPr>
+                <w:b/>
+                <w:bCs/>
+              </w:rPr>
+            </w:pPr>
+            <w:r>
+              <w:rPr>
+                <w:b/>
+                <w:bCs/>
+              </w:rPr>
+              <w:t>Resultado</w:t>
+            </w:r>
+          </w:p>
+        </w:tc>
+        <w:tc>
+          <w:tcPr>
+            <w:tcW w:w="3717" w:type="dxa"/>
+          </w:tcPr>
+          <w:p>
+            <w:pPr>
+              <w:jc w:val="center"/>
+              <w:rPr>
+                <w:b/>
+                <w:bCs/>
+              </w:rPr>
+            </w:pPr>
+            <w:r>
+              <w:rPr>
+                <w:b/>
+                <w:bCs/>
+              </w:rPr>
+              <w:t>Comentario</w:t>
+            </w:r>
+          </w:p>
+        </w:tc>
+      </w:tr>
+      <w:tr>
+        <w:trPr>
+          <w:trHeight w:val="506"/>
+        </w:trPr>
+        <w:tc>
+          <w:tcPr>
+            <w:tcW w:w="3715" w:type="dxa"/>
+          </w:tcPr>
+          <w:p>
+            <w:r>
+              <w:t>Información de hotel</w:t>
+            </w:r>
+          </w:p>
+        </w:tc>
+        <w:tc>
+          <w:tcPr>
+            <w:tcW w:w="3717" w:type="dxa"/>
+          </w:tcPr>
+          <w:p>
+            <w:pPr>
+              <w:jc w:val="center"/>
+            </w:pPr>
+          </w:p>
+        </w:tc>
+        <w:tc>
+          <w:tcPr>
+            <w:tcW w:w="3717" w:type="dxa"/>
+          </w:tcPr>
+          <w:p>
+            <w:pPr>
+              <w:jc w:val="center"/>
+            </w:pPr>
+          </w:p>
+        </w:tc>
+      </w:tr>
+      <w:tr>
+        <w:trPr>
+          <w:trHeight w:val="506"/>
+        </w:trPr>
+        <w:tc>
+          <w:tcPr>
+            <w:tcW w:w="3715" w:type="dxa"/>
+          </w:tcPr>
+          <w:p>
+            <w:r>
+              <w:t>Información de hotel</w:t>
+            </w:r>
+          </w:p>
+        </w:tc>
+        <w:tc>
+          <w:tcPr>
+            <w:tcW w:w="3717" w:type="dxa"/>
+          </w:tcPr>
+          <w:p>
+            <w:pPr>
+              <w:jc w:val="center"/>
+            </w:pPr>
+          </w:p>
+        </w:tc>
+        <w:tc>
+          <w:tcPr>
+            <w:tcW w:w="3717" w:type="dxa"/>
+          </w:tcPr>
+          <w:p>
+            <w:pPr>
+              <w:jc w:val="center"/>
+            </w:pPr>
+          </w:p>
+        </w:tc>
+      </w:tr>
+      <w:tr>
+        <w:trPr>
+          <w:trHeight w:val="506"/>
+        </w:trPr>
+        <w:tc>
+          <w:tcPr>
+            <w:tcW w:w="3715" w:type="dxa"/>
+          </w:tcPr>
+          <w:p>
+            <w:r>
+              <w:t>Asignar cantidad de habitaciones por tipo</w:t>
+            </w:r>
+          </w:p>
+        </w:tc>
+        <w:tc>
+          <w:tcPr>
+            <w:tcW w:w="3717" w:type="dxa"/>
+          </w:tcPr>
+          <w:p>
+            <w:pPr>
+              <w:jc w:val="center"/>
+            </w:pPr>
+          </w:p>
+        </w:tc>
+        <w:tc>
+          <w:tcPr>
+            <w:tcW w:w="3717" w:type="dxa"/>
+          </w:tcPr>
+          <w:p>
+            <w:pPr>
+              <w:jc w:val="center"/>
+            </w:pPr>
+          </w:p>
+        </w:tc>
+      </w:tr>
+      <w:tr>
+        <w:trPr>
+          <w:trHeight w:val="506"/>
+        </w:trPr>
+        <w:tc>
+          <w:tcPr>
+            <w:tcW w:w="3715" w:type="dxa"/>
+          </w:tcPr>
+          <w:p>
+            <w:r>
+              <w:t>Cargar tarifas</w:t>
+            </w:r>
+          </w:p>
+        </w:tc>
+        <w:tc>
+          <w:tcPr>
+            <w:tcW w:w="3717" w:type="dxa"/>
+          </w:tcPr>
+          <w:p>
+            <w:pPr>
+              <w:jc w:val="center"/>
+            </w:pPr>
+          </w:p>
+        </w:tc>
+        <w:tc>
+          <w:tcPr>
+            <w:tcW w:w="3717" w:type="dxa"/>
+          </w:tcPr>
+          <w:p>
+            <w:pPr>
+              <w:jc w:val="center"/>
+            </w:pPr>
+          </w:p>
+        </w:tc>
+      </w:tr>
+      <w:tr>
+        <w:trPr>
+          <w:trHeight w:val="506"/>
+        </w:trPr>
+        <w:tc>
+          <w:tcPr>
+            <w:tcW w:w="3715" w:type="dxa"/>
+          </w:tcPr>
+          <w:p>
+            <w:r>
+              <w:t>Consultar el historial de reservaciones</w:t>
+            </w:r>
+          </w:p>
+        </w:tc>
+        <w:tc>
+          <w:tcPr>
+            <w:tcW w:w="3717" w:type="dxa"/>
+          </w:tcPr>
+          <w:p>
+            <w:pPr>
+              <w:jc w:val="center"/>
+            </w:pPr>
+          </w:p>
+        </w:tc>
+        <w:tc>
+          <w:tcPr>
+            <w:tcW w:w="3717" w:type="dxa"/>
+          </w:tcPr>
+          <w:p>
+            <w:pPr>
+              <w:jc w:val="center"/>
+            </w:pPr>
+          </w:p>
+        </w:tc>
+      </w:tr>
+      <w:tr>
+        <w:trPr>
+          <w:trHeight w:val="506"/>
+        </w:trPr>
+        <w:tc>
+          <w:tcPr>
+            <w:tcW w:w="3715" w:type="dxa"/>
+          </w:tcPr>
+          <w:p>
+            <w:r>
+              <w:t>Consulta de facturas</w:t>
+            </w:r>
+          </w:p>
+        </w:tc>
+        <w:tc>
+          <w:tcPr>
+            <w:tcW w:w="3717" w:type="dxa"/>
+          </w:tcPr>
+          <w:p>
+            <w:pPr>
+              <w:jc w:val="center"/>
+            </w:pPr>
+          </w:p>
+        </w:tc>
+        <w:tc>
+          <w:tcPr>
+            <w:tcW w:w="3717" w:type="dxa"/>
+          </w:tcPr>
+          <w:p>
+            <w:pPr>
+              <w:jc w:val="center"/>
+            </w:pPr>
+          </w:p>
+        </w:tc>
+      </w:tr>
+      <w:tr>
+        <w:trPr>
+          <w:trHeight w:val="506"/>
+        </w:trPr>
+        <w:tc>
+          <w:tcPr>
+            <w:tcW w:w="3715" w:type="dxa"/>
+          </w:tcPr>
+          <w:p>
+            <w:r>
+              <w:t>Estadísticas de ocupación</w:t>
+            </w:r>
+          </w:p>
+        </w:tc>
+        <w:tc>
+          <w:tcPr>
+            <w:tcW w:w="3717" w:type="dxa"/>
+          </w:tcPr>
+          <w:p>
+            <w:pPr>
+              <w:jc w:val="center"/>
+            </w:pPr>
+          </w:p>
+        </w:tc>
+        <w:tc>
+          <w:tcPr>
+            <w:tcW w:w="3717" w:type="dxa"/>
+          </w:tcPr>
+          <w:p>
+            <w:pPr>
+              <w:jc w:val="center"/>
+            </w:pPr>
+          </w:p>
+        </w:tc>
+      </w:tr>
+      <w:tr>
+        <w:trPr>
+          <w:trHeight w:val="506"/>
+        </w:trPr>
+        <w:tc>
+          <w:tcPr>
+            <w:tcW w:w="3715" w:type="dxa"/>
+          </w:tcPr>
+          <w:p>
+            <w:r>
+              <w:t>Reservación</w:t>
+            </w:r>
+          </w:p>
+        </w:tc>
+        <w:tc>
+          <w:tcPr>
+            <w:tcW w:w="3717" w:type="dxa"/>
+          </w:tcPr>
+          <w:p>
+            <w:pPr>
+              <w:jc w:val="center"/>
+            </w:pPr>
+          </w:p>
+        </w:tc>
+        <w:tc>
+          <w:tcPr>
+            <w:tcW w:w="3717" w:type="dxa"/>
+          </w:tcPr>
+          <w:p>
+            <w:pPr>
+              <w:jc w:val="center"/>
+            </w:pPr>
+          </w:p>
+        </w:tc>
+      </w:tr>
+      <w:tr>
+        <w:trPr>
+          <w:trHeight w:val="506"/>
+        </w:trPr>
+        <w:tc>
+          <w:tcPr>
+            <w:tcW w:w="3715" w:type="dxa"/>
+          </w:tcPr>
+          <w:p>
+            <w:r>
+              <w:t>Facturación</w:t>
+            </w:r>
+          </w:p>
+        </w:tc>
+        <w:tc>
+          <w:tcPr>
+            <w:tcW w:w="3717" w:type="dxa"/>
+          </w:tcPr>
+          <w:p>
+            <w:pPr>
+              <w:jc w:val="center"/>
+            </w:pPr>
+          </w:p>
+        </w:tc>
+        <w:tc>
+          <w:tcPr>
+            <w:tcW w:w="3717" w:type="dxa"/>
+          </w:tcPr>
+          <w:p>
+            <w:pPr>
+              <w:jc w:val="center"/>
+            </w:pPr>
+          </w:p>
+        </w:tc>
+      </w:tr>
+      <w:tr>
+        <w:trPr>
+          <w:trHeight w:val="506"/>
+        </w:trPr>
+        <w:tc>
+          <w:tcPr>
+            <w:tcW w:w="3715" w:type="dxa"/>
+          </w:tcPr>
+          <w:p>
+            <w:r>
+              <w:t>Cancelar reservación</w:t>
+            </w:r>
+          </w:p>
+        </w:tc>
+        <w:tc>
+          <w:tcPr>
+            <w:tcW w:w="3717" w:type="dxa"/>
+          </w:tcPr>
+          <w:p>
+            <w:pPr>
+              <w:jc w:val="center"/>
+            </w:pPr>
+          </w:p>
+        </w:tc>
+        <w:tc>
+          <w:tcPr>
+            <w:tcW w:w="3717" w:type="dxa"/>
+          </w:tcPr>
+          <w:p>
+            <w:pPr>
+              <w:jc w:val="center"/>
+            </w:pPr>
+          </w:p>
+        </w:tc>
+      </w:tr>
+      <w:tr>
+        <w:trPr>
+          <w:trHeight w:val="506"/>
+        </w:trPr>
+        <w:tc>
+          <w:tcPr>
+            <w:tcW w:w="3715" w:type="dxa"/>
+          </w:tcPr>
+          <w:p>
+            <w:r>
+              <w:t>Salir</w:t>
+            </w:r>
+          </w:p>
+        </w:tc>
+        <w:tc>
+          <w:tcPr>
+            <w:tcW w:w="3717" w:type="dxa"/>
+          </w:tcPr>
+          <w:p>
+            <w:pPr>
+              <w:jc w:val="center"/>
+            </w:pPr>
+          </w:p>
+        </w:tc>
+        <w:tc>
+          <w:tcPr>
+            <w:tcW w:w="3717" w:type="dxa"/>
+          </w:tcPr>
+          <w:p>
+            <w:pPr>
+              <w:jc w:val="center"/>
+            </w:pPr>
+          </w:p>
+        </w:tc>
+      </w:tr>
+    </w:tbl>
+    <w:p/>
+    <w:p>
+      <w:r>
+        <w:br w:type="page"/>
+      </w:r>
+    </w:p>
+    <w:p/>
     <w:p>
       <w:pPr>
         <w:pStyle w:val="Ttulo1"/>
@@ -2001,29 +3386,7 @@
           <w:rFonts w:eastAsia="Times New Roman" w:cs="Times New Roman"/>
         </w:rPr>
       </w:pPr>
-      <w:bookmarkStart w:id="12" w:name="_Toc82948767"/>
-      <w:r>
-        <w:rPr>
-          <w:rFonts w:eastAsia="Times New Roman" w:cs="Times New Roman"/>
-        </w:rPr>
-        <w:t>Resultados</w:t>
-      </w:r>
-      <w:bookmarkEnd w:id="12"/>
-      <w:r>
-        <w:rPr>
-          <w:rFonts w:eastAsia="Times New Roman" w:cs="Times New Roman"/>
-        </w:rPr>
-        <w:t xml:space="preserve"> </w:t>
-      </w:r>
-    </w:p>
-    <w:p>
-      <w:pPr>
-        <w:pStyle w:val="Ttulo1"/>
-        <w:rPr>
-          <w:rFonts w:eastAsia="Times New Roman" w:cs="Times New Roman"/>
-        </w:rPr>
-      </w:pPr>
-      <w:bookmarkStart w:id="13" w:name="_Toc82948768"/>
+      <w:bookmarkStart w:id="13" w:name="_Toc83742629"/>
       <w:r>
         <w:rPr>
           <w:rFonts w:eastAsia="Times New Roman" w:cs="Times New Roman"/>
@@ -2046,18 +3409,18 @@
           <w:szCs w:val="24"/>
         </w:rPr>
       </w:pPr>
-      <w:hyperlink r:id="rId9" w:history="1">
+      <w:hyperlink r:id="rId21" w:history="1">
         <w:r>
           <w:rPr>
             <w:rStyle w:val="Hipervnculo"/>
-            <w:rFonts w:ascii="Times New Roman" w:eastAsia="Times New Roman" w:hAnsi="Times New Roman" w:cs="Times New Roman"/>
+            <w:rFonts w:eastAsia="Times New Roman" w:cs="Times New Roman"/>
           </w:rPr>
           <w:t>https://github.com/Dasperless/Proyecto-2-Lenguajes</w:t>
         </w:r>
       </w:hyperlink>
       <w:r>
         <w:rPr>
-          <w:rFonts w:ascii="Times New Roman" w:eastAsia="Times New Roman" w:hAnsi="Times New Roman" w:cs="Times New Roman"/>
+          <w:rFonts w:eastAsia="Times New Roman" w:cs="Times New Roman"/>
         </w:rPr>
         <w:t xml:space="preserve"> </w:t>
       </w:r>
@@ -2778,6 +4141,10 @@
   <w:style w:type="paragraph" w:default="1" w:styleId="Normal">
     <w:name w:val="Normal"/>
     <w:qFormat/>
+    <w:rsid w:val="002D5459"/>
+    <w:rPr>
+      <w:rFonts w:ascii="Times New Roman" w:hAnsi="Times New Roman"/>
+    </w:rPr>
   </w:style>
   <w:style w:type="paragraph" w:styleId="Ttulo1">
     <w:name w:val="heading 1"/>
@@ -2796,7 +4163,6 @@
       <w:outlineLvl w:val="0"/>
     </w:pPr>
     <w:rPr>
-      <w:rFonts w:ascii="Times New Roman" w:hAnsi="Times New Roman"/>
       <w:b/>
       <w:sz w:val="28"/>
       <w:szCs w:val="28"/>
@@ -2821,7 +4187,6 @@
       <w:outlineLvl w:val="1"/>
     </w:pPr>
     <w:rPr>
-      <w:rFonts w:ascii="Times New Roman" w:hAnsi="Times New Roman"/>
       <w:b/>
       <w:sz w:val="26"/>
       <w:szCs w:val="28"/>
@@ -2846,7 +4211,6 @@
       <w:outlineLvl w:val="2"/>
     </w:pPr>
     <w:rPr>
-      <w:rFonts w:ascii="Times New Roman" w:hAnsi="Times New Roman"/>
       <w:b/>
       <w:sz w:val="24"/>
       <w:szCs w:val="28"/>
@@ -2857,7 +4221,6 @@
     <w:basedOn w:val="Normal"/>
     <w:next w:val="Normal"/>
     <w:uiPriority w:val="9"/>
-    <w:semiHidden/>
     <w:unhideWhenUsed/>
     <w:qFormat/>
     <w:pPr>
@@ -3209,6 +4572,25 @@
       <w:ind w:left="440"/>
     </w:pPr>
   </w:style>
+  <w:style w:type="table" w:styleId="Tablaconcuadrcula">
+    <w:name w:val="Table Grid"/>
+    <w:basedOn w:val="Tablanormal"/>
+    <w:uiPriority w:val="39"/>
+    <w:rsid w:val="00762810"/>
+    <w:pPr>
+      <w:spacing w:after="0" w:line="240" w:lineRule="auto"/>
+    </w:pPr>
+    <w:tblPr>
+      <w:tblBorders>
+        <w:top w:val="single" w:sz="4" w:space="0" w:color="auto"/>
+        <w:left w:val="single" w:sz="4" w:space="0" w:color="auto"/>
+        <w:bottom w:val="single" w:sz="4" w:space="0" w:color="auto"/>
+        <w:right w:val="single" w:sz="4" w:space="0" w:color="auto"/>
+        <w:insideH w:val="single" w:sz="4" w:space="0" w:color="auto"/>
+        <w:insideV w:val="single" w:sz="4" w:space="0" w:color="auto"/>
+      </w:tblBorders>
+    </w:tblPr>
+  </w:style>
 </w:styles>
 </file>
 

</xml_diff>